<commit_message>
Integración de documentos finales
</commit_message>
<xml_diff>
--- a/Documentos/Patrones de Software Temario.docx
+++ b/Documentos/Patrones de Software Temario.docx
@@ -1310,7 +1310,22 @@
             <w:rPr>
               <w:lang w:val="es-ES"/>
             </w:rPr>
-            <w:t xml:space="preserve"> realizados en equipos de a dos (dos personas compartiendo una computadora).</w:t>
+            <w:t xml:space="preserve"> realizados en equipos de a dos (</w:t>
+          </w:r>
+          <w:hyperlink r:id="rId20" w:history="1">
+            <w:r>
+              <w:rPr>
+                <w:rStyle w:val="Hipervnculo"/>
+                <w:lang w:val="es-ES"/>
+              </w:rPr>
+              <w:t>dos personas compartiendo una computadora</w:t>
+            </w:r>
+          </w:hyperlink>
+          <w:r>
+            <w:rPr>
+              <w:lang w:val="es-ES"/>
+            </w:rPr>
+            <w:t>).</w:t>
           </w:r>
         </w:p>
         <w:p>
@@ -1498,7 +1513,7 @@
             </w:rPr>
             <w:t> </w:t>
           </w:r>
-          <w:hyperlink r:id="rId20" w:history="1">
+          <w:hyperlink r:id="rId21" w:history="1">
             <w:r>
               <w:rPr>
                 <w:rStyle w:val="Hipervnculo"/>
@@ -1806,7 +1821,7 @@
               <w:shd w:val="clear" w:color="auto" w:fill="FFFFFF"/>
             </w:rPr>
           </w:pPr>
-          <w:hyperlink r:id="rId21" w:history="1">
+          <w:hyperlink r:id="rId22" w:history="1">
             <w:r>
               <w:rPr>
                 <w:rStyle w:val="Hipervnculo"/>
@@ -1909,7 +1924,7 @@
               <w:shd w:val="clear" w:color="auto" w:fill="FFFFFF"/>
             </w:rPr>
           </w:pPr>
-          <w:hyperlink r:id="rId22" w:history="1">
+          <w:hyperlink r:id="rId23" w:history="1">
             <w:r>
               <w:rPr>
                 <w:rStyle w:val="Hipervnculo"/>
@@ -2027,7 +2042,7 @@
               <w:lang w:val="en-US"/>
             </w:rPr>
           </w:pPr>
-          <w:hyperlink r:id="rId23" w:history="1">
+          <w:hyperlink r:id="rId24" w:history="1">
             <w:r>
               <w:rPr>
                 <w:rStyle w:val="Hipervnculo"/>
@@ -2234,7 +2249,13 @@
         <w:rPr>
           <w:lang w:val="en-US"/>
         </w:rPr>
-        <w:instrText xml:space="preserve"> HYPERLINK "http://desdelashorasextras.blogspot.mx/2017/04/diferencias-entre-ciencias-la.html" </w:instrText>
+        <w:instrText xml:space="preserve"> HYPERLINK "http://desdelashorasextras.blogspot.mx/2017/04/diferencia</w:instrText>
+      </w:r>
+      <w:r>
+        <w:rPr>
+          <w:lang w:val="en-US"/>
+        </w:rPr>
+        <w:instrText xml:space="preserve">s-entre-ciencias-la.html" </w:instrText>
       </w:r>
       <w:r>
         <w:fldChar w:fldCharType="separate"/>
@@ -2296,13 +2317,13 @@
         <w:rPr>
           <w:lang w:val="en-US"/>
         </w:rPr>
-        <w:instrText xml:space="preserve"> HYPERL</w:instrText>
+        <w:instrText xml:space="preserve"> HYPERLINK "http://desdelashorasextras.blogspot.mx/2016/08/capicuagen-desarrollo-de-software-en</w:instrText>
       </w:r>
       <w:r>
         <w:rPr>
           <w:lang w:val="en-US"/>
         </w:rPr>
-        <w:instrText xml:space="preserve">INK "http://desdelashorasextras.blogspot.mx/2016/08/capicuagen-desarrollo-de-software-en-la.html" </w:instrText>
+        <w:instrText xml:space="preserve">-la.html" </w:instrText>
       </w:r>
       <w:r>
         <w:fldChar w:fldCharType="separate"/>
@@ -2472,13 +2493,7 @@
         <w:rPr>
           <w:lang w:val="en-US"/>
         </w:rPr>
-        <w:instrText xml:space="preserve"> HYPERLINK "https://es.wikipedia.org/wiki/Programaci%C3%B3n_</w:instrText>
-      </w:r>
-      <w:r>
-        <w:rPr>
-          <w:lang w:val="en-US"/>
-        </w:rPr>
-        <w:instrText xml:space="preserve">orientada_a_objetos" </w:instrText>
+        <w:instrText xml:space="preserve"> HYPERLINK "https://es.wikipedia.org/wiki/Programaci%C3%B3n_orientada_a_objetos" </w:instrText>
       </w:r>
       <w:r>
         <w:fldChar w:fldCharType="separate"/>
@@ -2834,7 +2849,7 @@
           <w:lang w:val="es-ES_tradnl"/>
         </w:rPr>
       </w:pPr>
-      <w:hyperlink r:id="rId24" w:history="1">
+      <w:hyperlink r:id="rId25" w:history="1">
         <w:r>
           <w:rPr>
             <w:rStyle w:val="Hipervnculo"/>
@@ -3677,7 +3692,7 @@
           <w:lang w:val="es-ES_tradnl"/>
         </w:rPr>
       </w:pPr>
-      <w:hyperlink r:id="rId25" w:history="1">
+      <w:hyperlink r:id="rId26" w:history="1">
         <w:r>
           <w:rPr>
             <w:rStyle w:val="Hipervnculo"/>
@@ -3708,7 +3723,7 @@
           <w:lang w:val="es-ES_tradnl"/>
         </w:rPr>
       </w:pPr>
-      <w:hyperlink r:id="rId26" w:tooltip="Clase (informática)" w:history="1">
+      <w:hyperlink r:id="rId27" w:tooltip="Clase (informática)" w:history="1">
         <w:r>
           <w:rPr>
             <w:noProof/>
@@ -3752,7 +3767,7 @@
         </w:rPr>
         <w:t>Demasiados </w:t>
       </w:r>
-      <w:hyperlink r:id="rId27" w:tooltip="Argumento (informática)" w:history="1">
+      <w:hyperlink r:id="rId28" w:tooltip="Argumento (informática)" w:history="1">
         <w:r>
           <w:rPr>
             <w:noProof/>
@@ -3803,7 +3818,7 @@
           <w:lang w:val="es-ES_tradnl"/>
         </w:rPr>
       </w:pPr>
-      <w:hyperlink r:id="rId28" w:tooltip="Herencia (informática)" w:history="1">
+      <w:hyperlink r:id="rId29" w:tooltip="Herencia (informática)" w:history="1">
         <w:r>
           <w:rPr>
             <w:noProof/>
@@ -3847,7 +3862,7 @@
           <w:lang w:val="es-ES_tradnl"/>
         </w:rPr>
       </w:pPr>
-      <w:hyperlink r:id="rId29" w:history="1">
+      <w:hyperlink r:id="rId30" w:history="1">
         <w:r>
           <w:rPr>
             <w:rStyle w:val="Hipervnculo"/>
@@ -3966,7 +3981,7 @@
       <w:r>
         <w:t xml:space="preserve"> </w:t>
       </w:r>
-      <w:hyperlink r:id="rId30" w:history="1">
+      <w:hyperlink r:id="rId31" w:history="1">
         <w:r>
           <w:rPr>
             <w:rStyle w:val="Hipervnculo"/>
@@ -4161,43 +4176,14 @@
         <w:rPr>
           <w:lang w:val="es-ES_tradnl"/>
         </w:rPr>
-        <w:t>L (</w:t>
-      </w:r>
-      <w:proofErr w:type="spellStart"/>
-      <w:r>
-        <w:rPr>
-          <w:lang w:val="es-ES_tradnl"/>
-        </w:rPr>
-        <w:t>Yet</w:t>
-      </w:r>
-      <w:proofErr w:type="spellEnd"/>
-      <w:r>
-        <w:rPr>
-          <w:lang w:val="es-ES_tradnl"/>
-        </w:rPr>
-        <w:t xml:space="preserve"> </w:t>
-      </w:r>
-      <w:proofErr w:type="spellStart"/>
-      <w:r>
-        <w:rPr>
-          <w:lang w:val="es-ES_tradnl"/>
-        </w:rPr>
-        <w:t>A</w:t>
-      </w:r>
-      <w:r>
-        <w:rPr>
-          <w:lang w:val="es-ES_tradnl"/>
-        </w:rPr>
-        <w:t>nother</w:t>
-      </w:r>
-      <w:proofErr w:type="spellEnd"/>
-      <w:r>
-        <w:rPr>
-          <w:lang w:val="es-ES_tradnl"/>
-        </w:rPr>
-        <w:t xml:space="preserve"> </w:t>
-      </w:r>
-      <w:proofErr w:type="spellStart"/>
+        <w:t>L (Yet A</w:t>
+      </w:r>
+      <w:r>
+        <w:rPr>
+          <w:lang w:val="es-ES_tradnl"/>
+        </w:rPr>
+        <w:t xml:space="preserve">nother </w:t>
+      </w:r>
       <w:r>
         <w:rPr>
           <w:lang w:val="es-ES_tradnl"/>
@@ -4208,16 +4194,9 @@
         <w:rPr>
           <w:lang w:val="es-ES_tradnl"/>
         </w:rPr>
-        <w:t>ayer</w:t>
-      </w:r>
-      <w:proofErr w:type="spellEnd"/>
-      <w:r>
-        <w:rPr>
-          <w:lang w:val="es-ES_tradnl"/>
-        </w:rPr>
-        <w:t>, </w:t>
-      </w:r>
-      <w:hyperlink r:id="rId31" w:tooltip="Y otra maldita capa más (aún no redactado)" w:history="1">
+        <w:t>ayer, </w:t>
+      </w:r>
+      <w:hyperlink r:id="rId32" w:tooltip="Y otra maldita capa más (aún no redactado)" w:history="1">
         <w:r>
           <w:rPr>
             <w:lang w:val="es-ES_tradnl"/>
@@ -4322,7 +4301,7 @@
         <w:rPr>
           <w:lang w:val="es-ES_tradnl"/>
         </w:rPr>
-        <w:instrText xml:space="preserve"> HYPERLINK "https://desdelashorasextras.blogspot.mx/2014/09/el-problema-del-martillo-de-oro.html" </w:instrText>
+        <w:instrText>HYPERLINK "https://desdelashorasextras.blogspot.mx/2014/09/el-problema-del-martillo-de-oro.html"</w:instrText>
       </w:r>
       <w:r>
         <w:rPr>
@@ -4519,9 +4498,9 @@
       <w:bookmarkEnd w:id="50"/>
     </w:p>
     <w:sectPr>
-      <w:headerReference w:type="default" r:id="rId32"/>
-      <w:headerReference w:type="first" r:id="rId33"/>
-      <w:footerReference w:type="first" r:id="rId34"/>
+      <w:headerReference w:type="default" r:id="rId33"/>
+      <w:headerReference w:type="first" r:id="rId34"/>
+      <w:footerReference w:type="first" r:id="rId35"/>
       <w:pgSz w:w="12240" w:h="15840"/>
       <w:pgMar w:top="1417" w:right="1701" w:bottom="1417" w:left="1843" w:header="708" w:footer="708" w:gutter="0"/>
       <w:cols w:space="708"/>
@@ -12352,7 +12331,7 @@
 </file>
 
 <file path=customXml/itemProps2.xml><?xml version="1.0" encoding="utf-8"?>
-<ds:datastoreItem xmlns:ds="http://schemas.openxmlformats.org/officeDocument/2006/customXml" ds:itemID="{19AD6CF8-84F1-418F-B163-D7B96BD33B80}">
+<ds:datastoreItem xmlns:ds="http://schemas.openxmlformats.org/officeDocument/2006/customXml" ds:itemID="{9299C646-87AF-4CB1-AD95-37458915C688}">
   <ds:schemaRefs>
     <ds:schemaRef ds:uri="http://schemas.openxmlformats.org/officeDocument/2006/bibliography"/>
   </ds:schemaRefs>
@@ -12360,7 +12339,7 @@
 </file>
 
 <file path=customXml/itemProps3.xml><?xml version="1.0" encoding="utf-8"?>
-<ds:datastoreItem xmlns:ds="http://schemas.openxmlformats.org/officeDocument/2006/customXml" ds:itemID="{5BFE09FE-CC4E-47F2-A6E6-B4B2B8C16345}">
+<ds:datastoreItem xmlns:ds="http://schemas.openxmlformats.org/officeDocument/2006/customXml" ds:itemID="{B7F61CDE-D097-478B-A8B1-BAE46276E518}">
   <ds:schemaRefs>
     <ds:schemaRef ds:uri="http://schemas.openxmlformats.org/officeDocument/2006/bibliography"/>
   </ds:schemaRefs>
@@ -12368,7 +12347,7 @@
 </file>
 
 <file path=customXml/itemProps4.xml><?xml version="1.0" encoding="utf-8"?>
-<ds:datastoreItem xmlns:ds="http://schemas.openxmlformats.org/officeDocument/2006/customXml" ds:itemID="{DE4B3415-4C9C-432B-A078-A7EDD4A6AC0F}">
+<ds:datastoreItem xmlns:ds="http://schemas.openxmlformats.org/officeDocument/2006/customXml" ds:itemID="{B0678857-C85F-4D94-BF46-C68CA1F097E4}">
   <ds:schemaRefs>
     <ds:schemaRef ds:uri="http://schemas.openxmlformats.org/officeDocument/2006/bibliography"/>
   </ds:schemaRefs>
@@ -12376,7 +12355,7 @@
 </file>
 
 <file path=customXml/itemProps5.xml><?xml version="1.0" encoding="utf-8"?>
-<ds:datastoreItem xmlns:ds="http://schemas.openxmlformats.org/officeDocument/2006/customXml" ds:itemID="{B8C191E1-78C4-43AF-85C6-0881D84FC7C8}">
+<ds:datastoreItem xmlns:ds="http://schemas.openxmlformats.org/officeDocument/2006/customXml" ds:itemID="{F74097B4-906B-4855-96A0-707477684569}">
   <ds:schemaRefs>
     <ds:schemaRef ds:uri="http://schemas.openxmlformats.org/officeDocument/2006/bibliography"/>
   </ds:schemaRefs>

</xml_diff>

<commit_message>
Integración de archivo README.md
</commit_message>
<xml_diff>
--- a/Documentos/Patrones de Software Temario.docx
+++ b/Documentos/Patrones de Software Temario.docx
@@ -280,7 +280,7 @@
                         <w:szCs w:val="44"/>
                         <w:lang w:val="es-MX"/>
                       </w:rPr>
-                      <w:t>jbautista@bansi.com.mx</w:t>
+                      <w:t>José Luis Bautista Martín</w:t>
                     </w:r>
                   </w:sdtContent>
                 </w:sdt>
@@ -4583,7 +4583,7 @@
             <w:sz w:val="20"/>
             <w:szCs w:val="20"/>
           </w:rPr>
-          <w:t>jbautista@bansi.com.mx</w:t>
+          <w:t>José Luis Bautista Martín</w:t>
         </w:r>
       </w:sdtContent>
     </w:sdt>
@@ -4948,7 +4948,7 @@
               <w:lang w:eastAsia="es-MX"/>
             </w:rPr>
             <w:drawing>
-              <wp:inline distT="0" distB="0" distL="0" distR="0" wp14:anchorId="10894B41" wp14:editId="7E18C058">
+              <wp:inline distT="0" distB="0" distL="0" distR="0" wp14:anchorId="0B5C6BE9" wp14:editId="73A470E7">
                 <wp:extent cx="835269" cy="835269"/>
                 <wp:effectExtent l="0" t="0" r="0" b="0"/>
                 <wp:docPr id="2" name="Imagen 2" descr="C:\Users\jbautista\Google Drive\Capacitaciones Bansi\2017 Patrones de Software\Documentos\imagenes\capicua.png"/>
@@ -12331,7 +12331,7 @@
 </file>
 
 <file path=customXml/itemProps2.xml><?xml version="1.0" encoding="utf-8"?>
-<ds:datastoreItem xmlns:ds="http://schemas.openxmlformats.org/officeDocument/2006/customXml" ds:itemID="{9299C646-87AF-4CB1-AD95-37458915C688}">
+<ds:datastoreItem xmlns:ds="http://schemas.openxmlformats.org/officeDocument/2006/customXml" ds:itemID="{D84E0B7A-B59D-47FE-ADB6-81597FC08D87}">
   <ds:schemaRefs>
     <ds:schemaRef ds:uri="http://schemas.openxmlformats.org/officeDocument/2006/bibliography"/>
   </ds:schemaRefs>
@@ -12339,7 +12339,7 @@
 </file>
 
 <file path=customXml/itemProps3.xml><?xml version="1.0" encoding="utf-8"?>
-<ds:datastoreItem xmlns:ds="http://schemas.openxmlformats.org/officeDocument/2006/customXml" ds:itemID="{B7F61CDE-D097-478B-A8B1-BAE46276E518}">
+<ds:datastoreItem xmlns:ds="http://schemas.openxmlformats.org/officeDocument/2006/customXml" ds:itemID="{F05925B1-C6B1-4CF7-8CB4-BEA1DDFE9815}">
   <ds:schemaRefs>
     <ds:schemaRef ds:uri="http://schemas.openxmlformats.org/officeDocument/2006/bibliography"/>
   </ds:schemaRefs>
@@ -12347,7 +12347,7 @@
 </file>
 
 <file path=customXml/itemProps4.xml><?xml version="1.0" encoding="utf-8"?>
-<ds:datastoreItem xmlns:ds="http://schemas.openxmlformats.org/officeDocument/2006/customXml" ds:itemID="{B0678857-C85F-4D94-BF46-C68CA1F097E4}">
+<ds:datastoreItem xmlns:ds="http://schemas.openxmlformats.org/officeDocument/2006/customXml" ds:itemID="{63314C73-B495-4F58-AE36-377AC7425A48}">
   <ds:schemaRefs>
     <ds:schemaRef ds:uri="http://schemas.openxmlformats.org/officeDocument/2006/bibliography"/>
   </ds:schemaRefs>
@@ -12355,7 +12355,7 @@
 </file>
 
 <file path=customXml/itemProps5.xml><?xml version="1.0" encoding="utf-8"?>
-<ds:datastoreItem xmlns:ds="http://schemas.openxmlformats.org/officeDocument/2006/customXml" ds:itemID="{F74097B4-906B-4855-96A0-707477684569}">
+<ds:datastoreItem xmlns:ds="http://schemas.openxmlformats.org/officeDocument/2006/customXml" ds:itemID="{578CEBAC-D689-4470-9FF5-7C8A2E631635}">
   <ds:schemaRefs>
     <ds:schemaRef ds:uri="http://schemas.openxmlformats.org/officeDocument/2006/bibliography"/>
   </ds:schemaRefs>

</xml_diff>

<commit_message>
Se actualizan documentos de temario y presentación
</commit_message>
<xml_diff>
--- a/Documentos/Patrones de Software Temario.docx
+++ b/Documentos/Patrones de Software Temario.docx
@@ -1,6 +1,6 @@
 
 <file path=word/document.xml><?xml version="1.0" encoding="utf-8"?>
-<w:document xmlns:wpc="http://schemas.microsoft.com/office/word/2010/wordprocessingCanvas" xmlns:mc="http://schemas.openxmlformats.org/markup-compatibility/2006" xmlns:o="urn:schemas-microsoft-com:office:office" xmlns:r="http://schemas.openxmlformats.org/officeDocument/2006/relationships" xmlns:m="http://schemas.openxmlformats.org/officeDocument/2006/math" xmlns:v="urn:schemas-microsoft-com:vml" xmlns:wp14="http://schemas.microsoft.com/office/word/2010/wordprocessingDrawing" xmlns:wp="http://schemas.openxmlformats.org/drawingml/2006/wordprocessingDrawing" xmlns:w10="urn:schemas-microsoft-com:office:word" xmlns:w="http://schemas.openxmlformats.org/wordprocessingml/2006/main" xmlns:w14="http://schemas.microsoft.com/office/word/2010/wordml" xmlns:wpg="http://schemas.microsoft.com/office/word/2010/wordprocessingGroup" xmlns:wpi="http://schemas.microsoft.com/office/word/2010/wordprocessingInk" xmlns:wne="http://schemas.microsoft.com/office/word/2006/wordml" xmlns:wps="http://schemas.microsoft.com/office/word/2010/wordprocessingShape" mc:Ignorable="w14 wp14">
+<w:document xmlns:ve="http://schemas.openxmlformats.org/markup-compatibility/2006" xmlns:o="urn:schemas-microsoft-com:office:office" xmlns:r="http://schemas.openxmlformats.org/officeDocument/2006/relationships" xmlns:m="http://schemas.openxmlformats.org/officeDocument/2006/math" xmlns:v="urn:schemas-microsoft-com:vml" xmlns:wp="http://schemas.openxmlformats.org/drawingml/2006/wordprocessingDrawing" xmlns:w10="urn:schemas-microsoft-com:office:word" xmlns:w="http://schemas.openxmlformats.org/wordprocessingml/2006/main" xmlns:wne="http://schemas.microsoft.com/office/word/2006/wordml">
   <w:body>
     <w:bookmarkStart w:id="0" w:name="_GoBack" w:displacedByCustomXml="next"/>
     <w:bookmarkEnd w:id="0" w:displacedByCustomXml="next"/>
@@ -35,7 +35,7 @@
           <w:tblPr>
             <w:tblW w:w="5000" w:type="pct"/>
             <w:jc w:val="center"/>
-            <w:tblLook w:val="04A0" w:firstRow="1" w:lastRow="0" w:firstColumn="1" w:lastColumn="0" w:noHBand="0" w:noVBand="1"/>
+            <w:tblLook w:val="04A0"/>
           </w:tblPr>
           <w:tblGrid>
             <w:gridCol w:w="9054"/>
@@ -137,7 +137,6 @@
                     <w:dataBinding w:prefixMappings="xmlns:ns0='http://schemas.openxmlformats.org/package/2006/metadata/core-properties' xmlns:ns1='http://purl.org/dc/elements/1.1/'" w:xpath="/ns0:coreProperties[1]/ns1:subject[1]" w:storeItemID="{6C3C8BC8-F283-45AE-878A-BAB7291924A1}"/>
                     <w:text/>
                   </w:sdtPr>
-                  <w:sdtEndPr/>
                   <w:sdtContent>
                     <w:r>
                       <w:rPr>
@@ -173,7 +172,7 @@
                     <w:szCs w:val="44"/>
                   </w:rPr>
                 </w:pPr>
-                <w:hyperlink r:id="rId13" w:history="1">
+                <w:hyperlink r:id="rId12" w:history="1">
                   <w:r>
                     <w:rPr>
                       <w:rStyle w:val="Hipervnculo"/>
@@ -270,7 +269,6 @@
                     <w:dataBinding w:prefixMappings="xmlns:ns0='http://schemas.openxmlformats.org/package/2006/metadata/core-properties' xmlns:ns1='http://purl.org/dc/elements/1.1/'" w:xpath="/ns0:coreProperties[1]/ns1:creator[1]" w:storeItemID="{6C3C8BC8-F283-45AE-878A-BAB7291924A1}"/>
                     <w:text/>
                   </w:sdtPr>
-                  <w:sdtEndPr/>
                   <w:sdtContent>
                     <w:r>
                       <w:rPr>
@@ -321,12 +319,12 @@
               <w:lang w:val="es-ES"/>
             </w:rPr>
             <w:sectPr>
-              <w:headerReference w:type="even" r:id="rId14"/>
-              <w:headerReference w:type="default" r:id="rId15"/>
-              <w:footerReference w:type="even" r:id="rId16"/>
-              <w:footerReference w:type="default" r:id="rId17"/>
-              <w:headerReference w:type="first" r:id="rId18"/>
-              <w:footerReference w:type="first" r:id="rId19"/>
+              <w:headerReference w:type="even" r:id="rId13"/>
+              <w:headerReference w:type="default" r:id="rId14"/>
+              <w:footerReference w:type="even" r:id="rId15"/>
+              <w:footerReference w:type="default" r:id="rId16"/>
+              <w:headerReference w:type="first" r:id="rId17"/>
+              <w:footerReference w:type="first" r:id="rId18"/>
               <w:pgSz w:w="12240" w:h="15840"/>
               <w:pgMar w:top="999" w:right="1701" w:bottom="1417" w:left="1701" w:header="708" w:footer="0" w:gutter="0"/>
               <w:cols w:space="708"/>
@@ -340,7 +338,7 @@
             <w:tblStyle w:val="Tablaconcuadrcula"/>
             <w:tblpPr w:leftFromText="141" w:rightFromText="141" w:vertAnchor="text" w:horzAnchor="margin" w:tblpY="11698"/>
             <w:tblW w:w="0" w:type="auto"/>
-            <w:tblLook w:val="04A0" w:firstRow="1" w:lastRow="0" w:firstColumn="1" w:lastColumn="0" w:noHBand="0" w:noVBand="1"/>
+            <w:tblLook w:val="04A0"/>
           </w:tblPr>
           <w:tblGrid>
             <w:gridCol w:w="8912"/>
@@ -397,15 +395,89 @@
         <w:p>
           <w:pPr>
             <w:pStyle w:val="TituloNormal"/>
+          </w:pPr>
+          <w:bookmarkStart w:id="1" w:name="_Toc516605255"/>
+          <w:bookmarkStart w:id="2" w:name="_Toc520040706"/>
+          <w:r>
+            <w:t>Acerca del instructor</w:t>
+          </w:r>
+          <w:bookmarkEnd w:id="1"/>
+          <w:bookmarkEnd w:id="2"/>
+        </w:p>
+        <w:p>
+          <w:pPr>
+            <w:rPr>
+              <w:lang w:val="es-ES"/>
+            </w:rPr>
+          </w:pPr>
+        </w:p>
+        <w:p>
+          <w:r>
+            <w:t xml:space="preserve">José Luis Bautista Martín, Ingeniero de Sistemas, con maestría en “investigación en ingeniería de Software”. </w:t>
+          </w:r>
+        </w:p>
+        <w:p>
+          <w:r>
+            <w:t xml:space="preserve">Mi experiencia laboral en cuanto </w:t>
+          </w:r>
+          <w:r>
+            <w:t>a desarrollo de software</w:t>
+          </w:r>
+          <w:r>
+            <w:t xml:space="preserve"> abarca desde tecnologías “legacy”, hasta tecnologías de vanguardia, poniendo siem</w:t>
+          </w:r>
+          <w:r>
+            <w:t xml:space="preserve">pre una especial atención en </w:t>
+          </w:r>
+          <w:r>
+            <w:t>la construcción de software escalable, modular y sostenible.</w:t>
+          </w:r>
+        </w:p>
+        <w:p>
+          <w:r>
+            <w:t>Igualmente estoy especializado en la interconexión de diversos sistemas y plataformas para conseguir una solución coherente entre la t</w:t>
+          </w:r>
+          <w:r>
+            <w:t>ecnología actual en producción</w:t>
+          </w:r>
+          <w:r>
+            <w:t> y nuevas tecnologías del mercado.</w:t>
+          </w:r>
+        </w:p>
+        <w:p>
+          <w:r>
+            <w:t xml:space="preserve">Una de mis inquietudes actuales es simplificar el desarrollo de software, permitiendo mediante herramientas generadoras de código, patrones de software, programación orientada a aspectos o simplemente interfaces sencillas y claras  que el programador se concentre en resolver los problemas propios de la </w:t>
+          </w:r>
+          <w:r>
+            <w:t xml:space="preserve">solución a implementar (esto es, </w:t>
+          </w:r>
+          <w:r>
+            <w:t xml:space="preserve">los requisitos de  negocio a representar en forma de software) y no se tenga que preocupar de tareas repetitivas, generalidades de los sistemas, o problemas técnicos, que no hacen más que distraerle de sus verdaderos objetivos. </w:t>
+          </w:r>
+        </w:p>
+        <w:p>
+          <w:pPr>
+            <w:spacing w:line="276" w:lineRule="auto"/>
+            <w:ind w:firstLine="0"/>
+            <w:jc w:val="left"/>
+          </w:pPr>
+          <w:r>
+            <w:br w:type="page"/>
+          </w:r>
+        </w:p>
+        <w:p/>
+        <w:p>
+          <w:pPr>
+            <w:pStyle w:val="TituloNormal"/>
             <w:rPr>
               <w:caps w:val="0"/>
             </w:rPr>
           </w:pPr>
-          <w:bookmarkStart w:id="1" w:name="_Toc482798363"/>
+          <w:bookmarkStart w:id="3" w:name="_Toc520040707"/>
           <w:r>
             <w:t>Acerca de este documento</w:t>
           </w:r>
-          <w:bookmarkEnd w:id="1"/>
+          <w:bookmarkEnd w:id="3"/>
         </w:p>
         <w:p>
           <w:pPr>
@@ -434,22 +506,21 @@
               <w:rFonts w:eastAsiaTheme="majorEastAsia" w:cstheme="majorBidi"/>
               <w:szCs w:val="24"/>
             </w:rPr>
-            <w:t xml:space="preserve"> este documento es exponer los objetivos, mecánica y temerarios planteados para el curso de </w:t>
-          </w:r>
-          <w:r>
-            <w:rPr>
-              <w:rFonts w:eastAsiaTheme="majorEastAsia" w:cstheme="majorBidi"/>
-              <w:noProof/>
-              <w:szCs w:val="24"/>
-            </w:rPr>
-            <w:t>CreSer</w:t>
+            <w:t xml:space="preserve"> este documento es exponer los objetivos, mecánica y temerar</w:t>
           </w:r>
           <w:r>
             <w:rPr>
               <w:rFonts w:eastAsiaTheme="majorEastAsia" w:cstheme="majorBidi"/>
               <w:szCs w:val="24"/>
             </w:rPr>
-            <w:t xml:space="preserve"> “Patrones de Software”.</w:t>
+            <w:t xml:space="preserve">ios planteados para el curso </w:t>
+          </w:r>
+          <w:r>
+            <w:rPr>
+              <w:rFonts w:eastAsiaTheme="majorEastAsia" w:cstheme="majorBidi"/>
+              <w:szCs w:val="24"/>
+            </w:rPr>
+            <w:t>“Patrones de Software”.</w:t>
           </w:r>
         </w:p>
         <w:p>
@@ -464,14 +535,14 @@
               <w:caps w:val="0"/>
             </w:rPr>
           </w:pPr>
-          <w:bookmarkStart w:id="2" w:name="_Toc482798364"/>
+          <w:bookmarkStart w:id="4" w:name="_Toc520040708"/>
           <w:r>
             <w:t>Objetivos</w:t>
           </w:r>
           <w:r>
             <w:t xml:space="preserve"> del curso</w:t>
           </w:r>
-          <w:bookmarkEnd w:id="2"/>
+          <w:bookmarkEnd w:id="4"/>
         </w:p>
         <w:p>
           <w:pPr>
@@ -687,7 +758,6 @@
             <w:t>.</w:t>
           </w:r>
         </w:p>
-        <w:bookmarkStart w:id="3" w:name="_Toc482798365" w:displacedByCustomXml="next"/>
         <w:sdt>
           <w:sdtPr>
             <w:rPr>
@@ -709,6 +779,7 @@
             </w:rPr>
           </w:sdtEndPr>
           <w:sdtContent>
+            <w:bookmarkStart w:id="5" w:name="_Toc520040709" w:displacedByCustomXml="prev"/>
             <w:p>
               <w:pPr>
                 <w:pStyle w:val="Notitulo"/>
@@ -717,7 +788,7 @@
               <w:r>
                 <w:t>Contenido</w:t>
               </w:r>
-              <w:bookmarkEnd w:id="3"/>
+              <w:bookmarkEnd w:id="5"/>
             </w:p>
             <w:p>
               <w:pPr>
@@ -751,13 +822,13 @@
                 </w:rPr>
                 <w:fldChar w:fldCharType="separate"/>
               </w:r>
-              <w:hyperlink w:anchor="_Toc482798363" w:history="1">
+              <w:hyperlink w:anchor="_Toc520040706" w:history="1">
                 <w:r>
                   <w:rPr>
                     <w:rStyle w:val="Hipervnculo"/>
                     <w:noProof/>
                   </w:rPr>
-                  <w:t>Acerca de este documento</w:t>
+                  <w:t>Acerca del instructor</w:t>
                 </w:r>
                 <w:r>
                   <w:rPr>
@@ -778,7 +849,7 @@
                     <w:noProof/>
                     <w:webHidden/>
                   </w:rPr>
-                  <w:instrText xml:space="preserve"> PAGEREF _Toc482798363 \h </w:instrText>
+                  <w:instrText xml:space="preserve"> PAGEREF _Toc520040706 \h </w:instrText>
                 </w:r>
                 <w:r>
                   <w:rPr>
@@ -823,13 +894,13 @@
                   <w:lang w:eastAsia="es-MX"/>
                 </w:rPr>
               </w:pPr>
-              <w:hyperlink w:anchor="_Toc482798364" w:history="1">
+              <w:hyperlink w:anchor="_Toc520040707" w:history="1">
                 <w:r>
                   <w:rPr>
                     <w:rStyle w:val="Hipervnculo"/>
                     <w:noProof/>
                   </w:rPr>
-                  <w:t>Objetivos del curso</w:t>
+                  <w:t>Acerca de este documento</w:t>
                 </w:r>
                 <w:r>
                   <w:rPr>
@@ -850,79 +921,7 @@
                     <w:noProof/>
                     <w:webHidden/>
                   </w:rPr>
-                  <w:instrText xml:space="preserve"> PAGEREF _Toc482798364 \h </w:instrText>
-                </w:r>
-                <w:r>
-                  <w:rPr>
-                    <w:noProof/>
-                    <w:webHidden/>
-                  </w:rPr>
-                </w:r>
-                <w:r>
-                  <w:rPr>
-                    <w:noProof/>
-                    <w:webHidden/>
-                  </w:rPr>
-                  <w:fldChar w:fldCharType="separate"/>
-                </w:r>
-                <w:r>
-                  <w:rPr>
-                    <w:noProof/>
-                    <w:webHidden/>
-                  </w:rPr>
-                  <w:t>3</w:t>
-                </w:r>
-                <w:r>
-                  <w:rPr>
-                    <w:noProof/>
-                    <w:webHidden/>
-                  </w:rPr>
-                  <w:fldChar w:fldCharType="end"/>
-                </w:r>
-              </w:hyperlink>
-            </w:p>
-            <w:p>
-              <w:pPr>
-                <w:pStyle w:val="TDC1"/>
-                <w:tabs>
-                  <w:tab w:val="right" w:leader="dot" w:pos="8686"/>
-                </w:tabs>
-                <w:rPr>
-                  <w:rFonts w:asciiTheme="minorHAnsi" w:eastAsiaTheme="minorEastAsia" w:hAnsiTheme="minorHAnsi"/>
-                  <w:b w:val="0"/>
-                  <w:noProof/>
-                  <w:sz w:val="22"/>
-                  <w:lang w:eastAsia="es-MX"/>
-                </w:rPr>
-              </w:pPr>
-              <w:hyperlink w:anchor="_Toc482798365" w:history="1">
-                <w:r>
-                  <w:rPr>
-                    <w:rStyle w:val="Hipervnculo"/>
-                    <w:noProof/>
-                  </w:rPr>
-                  <w:t>Contenido</w:t>
-                </w:r>
-                <w:r>
-                  <w:rPr>
-                    <w:noProof/>
-                    <w:webHidden/>
-                  </w:rPr>
-                  <w:tab/>
-                </w:r>
-                <w:r>
-                  <w:rPr>
-                    <w:noProof/>
-                    <w:webHidden/>
-                  </w:rPr>
-                  <w:fldChar w:fldCharType="begin"/>
-                </w:r>
-                <w:r>
-                  <w:rPr>
-                    <w:noProof/>
-                    <w:webHidden/>
-                  </w:rPr>
-                  <w:instrText xml:space="preserve"> PAGEREF _Toc482798365 \h </w:instrText>
+                  <w:instrText xml:space="preserve"> PAGEREF _Toc520040707 \h </w:instrText>
                 </w:r>
                 <w:r>
                   <w:rPr>
@@ -967,13 +966,13 @@
                   <w:lang w:eastAsia="es-MX"/>
                 </w:rPr>
               </w:pPr>
-              <w:hyperlink w:anchor="_Toc482798366" w:history="1">
+              <w:hyperlink w:anchor="_Toc520040708" w:history="1">
                 <w:r>
                   <w:rPr>
                     <w:rStyle w:val="Hipervnculo"/>
                     <w:noProof/>
                   </w:rPr>
-                  <w:t>Metodología</w:t>
+                  <w:t>Objetivos del curso</w:t>
                 </w:r>
                 <w:r>
                   <w:rPr>
@@ -994,7 +993,79 @@
                     <w:noProof/>
                     <w:webHidden/>
                   </w:rPr>
-                  <w:instrText xml:space="preserve"> PAGEREF _Toc482798366 \h </w:instrText>
+                  <w:instrText xml:space="preserve"> PAGEREF _Toc520040708 \h </w:instrText>
+                </w:r>
+                <w:r>
+                  <w:rPr>
+                    <w:noProof/>
+                    <w:webHidden/>
+                  </w:rPr>
+                </w:r>
+                <w:r>
+                  <w:rPr>
+                    <w:noProof/>
+                    <w:webHidden/>
+                  </w:rPr>
+                  <w:fldChar w:fldCharType="separate"/>
+                </w:r>
+                <w:r>
+                  <w:rPr>
+                    <w:noProof/>
+                    <w:webHidden/>
+                  </w:rPr>
+                  <w:t>4</w:t>
+                </w:r>
+                <w:r>
+                  <w:rPr>
+                    <w:noProof/>
+                    <w:webHidden/>
+                  </w:rPr>
+                  <w:fldChar w:fldCharType="end"/>
+                </w:r>
+              </w:hyperlink>
+            </w:p>
+            <w:p>
+              <w:pPr>
+                <w:pStyle w:val="TDC1"/>
+                <w:tabs>
+                  <w:tab w:val="right" w:leader="dot" w:pos="8686"/>
+                </w:tabs>
+                <w:rPr>
+                  <w:rFonts w:asciiTheme="minorHAnsi" w:eastAsiaTheme="minorEastAsia" w:hAnsiTheme="minorHAnsi"/>
+                  <w:b w:val="0"/>
+                  <w:noProof/>
+                  <w:sz w:val="22"/>
+                  <w:lang w:eastAsia="es-MX"/>
+                </w:rPr>
+              </w:pPr>
+              <w:hyperlink w:anchor="_Toc520040709" w:history="1">
+                <w:r>
+                  <w:rPr>
+                    <w:rStyle w:val="Hipervnculo"/>
+                    <w:noProof/>
+                  </w:rPr>
+                  <w:t>Contenido</w:t>
+                </w:r>
+                <w:r>
+                  <w:rPr>
+                    <w:noProof/>
+                    <w:webHidden/>
+                  </w:rPr>
+                  <w:tab/>
+                </w:r>
+                <w:r>
+                  <w:rPr>
+                    <w:noProof/>
+                    <w:webHidden/>
+                  </w:rPr>
+                  <w:fldChar w:fldCharType="begin"/>
+                </w:r>
+                <w:r>
+                  <w:rPr>
+                    <w:noProof/>
+                    <w:webHidden/>
+                  </w:rPr>
+                  <w:instrText xml:space="preserve"> PAGEREF _Toc520040709 \h </w:instrText>
                 </w:r>
                 <w:r>
                   <w:rPr>
@@ -1039,7 +1110,79 @@
                   <w:lang w:eastAsia="es-MX"/>
                 </w:rPr>
               </w:pPr>
-              <w:hyperlink w:anchor="_Toc482798367" w:history="1">
+              <w:hyperlink w:anchor="_Toc520040710" w:history="1">
+                <w:r>
+                  <w:rPr>
+                    <w:rStyle w:val="Hipervnculo"/>
+                    <w:noProof/>
+                  </w:rPr>
+                  <w:t>Metodología</w:t>
+                </w:r>
+                <w:r>
+                  <w:rPr>
+                    <w:noProof/>
+                    <w:webHidden/>
+                  </w:rPr>
+                  <w:tab/>
+                </w:r>
+                <w:r>
+                  <w:rPr>
+                    <w:noProof/>
+                    <w:webHidden/>
+                  </w:rPr>
+                  <w:fldChar w:fldCharType="begin"/>
+                </w:r>
+                <w:r>
+                  <w:rPr>
+                    <w:noProof/>
+                    <w:webHidden/>
+                  </w:rPr>
+                  <w:instrText xml:space="preserve"> PAGEREF _Toc520040710 \h </w:instrText>
+                </w:r>
+                <w:r>
+                  <w:rPr>
+                    <w:noProof/>
+                    <w:webHidden/>
+                  </w:rPr>
+                </w:r>
+                <w:r>
+                  <w:rPr>
+                    <w:noProof/>
+                    <w:webHidden/>
+                  </w:rPr>
+                  <w:fldChar w:fldCharType="separate"/>
+                </w:r>
+                <w:r>
+                  <w:rPr>
+                    <w:noProof/>
+                    <w:webHidden/>
+                  </w:rPr>
+                  <w:t>6</w:t>
+                </w:r>
+                <w:r>
+                  <w:rPr>
+                    <w:noProof/>
+                    <w:webHidden/>
+                  </w:rPr>
+                  <w:fldChar w:fldCharType="end"/>
+                </w:r>
+              </w:hyperlink>
+            </w:p>
+            <w:p>
+              <w:pPr>
+                <w:pStyle w:val="TDC1"/>
+                <w:tabs>
+                  <w:tab w:val="right" w:leader="dot" w:pos="8686"/>
+                </w:tabs>
+                <w:rPr>
+                  <w:rFonts w:asciiTheme="minorHAnsi" w:eastAsiaTheme="minorEastAsia" w:hAnsiTheme="minorHAnsi"/>
+                  <w:b w:val="0"/>
+                  <w:noProof/>
+                  <w:sz w:val="22"/>
+                  <w:lang w:eastAsia="es-MX"/>
+                </w:rPr>
+              </w:pPr>
+              <w:hyperlink w:anchor="_Toc520040711" w:history="1">
                 <w:r>
                   <w:rPr>
                     <w:rStyle w:val="Hipervnculo"/>
@@ -1066,7 +1209,7 @@
                     <w:noProof/>
                     <w:webHidden/>
                   </w:rPr>
-                  <w:instrText xml:space="preserve"> PAGEREF _Toc482798367 \h </w:instrText>
+                  <w:instrText xml:space="preserve"> PAGEREF _Toc520040711 \h </w:instrText>
                 </w:r>
                 <w:r>
                   <w:rPr>
@@ -1086,7 +1229,7 @@
                     <w:noProof/>
                     <w:webHidden/>
                   </w:rPr>
-                  <w:t>5</w:t>
+                  <w:t>6</w:t>
                 </w:r>
                 <w:r>
                   <w:rPr>
@@ -1111,7 +1254,7 @@
                   <w:lang w:eastAsia="es-MX"/>
                 </w:rPr>
               </w:pPr>
-              <w:hyperlink w:anchor="_Toc482798368" w:history="1">
+              <w:hyperlink w:anchor="_Toc520040712" w:history="1">
                 <w:r>
                   <w:rPr>
                     <w:rStyle w:val="Hipervnculo"/>
@@ -1138,7 +1281,7 @@
                     <w:noProof/>
                     <w:webHidden/>
                   </w:rPr>
-                  <w:instrText xml:space="preserve"> PAGEREF _Toc482798368 \h </w:instrText>
+                  <w:instrText xml:space="preserve"> PAGEREF _Toc520040712 \h </w:instrText>
                 </w:r>
                 <w:r>
                   <w:rPr>
@@ -1158,7 +1301,7 @@
                     <w:noProof/>
                     <w:webHidden/>
                   </w:rPr>
-                  <w:t>7</w:t>
+                  <w:t>8</w:t>
                 </w:r>
                 <w:r>
                   <w:rPr>
@@ -1202,7 +1345,7 @@
               <w:lang w:val="es-ES"/>
             </w:rPr>
           </w:pPr>
-          <w:bookmarkStart w:id="4" w:name="_Toc455606635"/>
+          <w:bookmarkStart w:id="6" w:name="_Toc455606635"/>
           <w:r>
             <w:br w:type="page"/>
           </w:r>
@@ -1214,12 +1357,12 @@
               <w:caps w:val="0"/>
             </w:rPr>
           </w:pPr>
-          <w:bookmarkStart w:id="5" w:name="_Toc482798366"/>
+          <w:bookmarkStart w:id="7" w:name="_Toc520040710"/>
           <w:r>
             <w:lastRenderedPageBreak/>
             <w:t>Metodología</w:t>
           </w:r>
-          <w:bookmarkEnd w:id="5"/>
+          <w:bookmarkEnd w:id="7"/>
         </w:p>
         <w:p>
           <w:pPr>
@@ -1312,7 +1455,7 @@
             </w:rPr>
             <w:t xml:space="preserve"> realizados en equipos de a dos (</w:t>
           </w:r>
-          <w:hyperlink r:id="rId20" w:history="1">
+          <w:hyperlink r:id="rId19" w:history="1">
             <w:r>
               <w:rPr>
                 <w:rStyle w:val="Hipervnculo"/>
@@ -1342,11 +1485,11 @@
               <w:caps w:val="0"/>
             </w:rPr>
           </w:pPr>
-          <w:bookmarkStart w:id="6" w:name="_Toc482798367"/>
+          <w:bookmarkStart w:id="8" w:name="_Toc520040711"/>
           <w:r>
             <w:t>Requisitos</w:t>
           </w:r>
-          <w:bookmarkEnd w:id="6"/>
+          <w:bookmarkEnd w:id="8"/>
         </w:p>
         <w:p>
           <w:pPr>
@@ -1513,7 +1656,7 @@
             </w:rPr>
             <w:t> </w:t>
           </w:r>
-          <w:hyperlink r:id="rId21" w:history="1">
+          <w:hyperlink r:id="rId20" w:history="1">
             <w:r>
               <w:rPr>
                 <w:rStyle w:val="Hipervnculo"/>
@@ -1598,29 +1741,7 @@
               <w:szCs w:val="20"/>
               <w:lang w:val="en-US"/>
             </w:rPr>
-            <w:t xml:space="preserve"> </w:t>
-          </w:r>
-          <w:proofErr w:type="spellStart"/>
-          <w:r>
-            <w:rPr>
-              <w:rFonts w:ascii="Arial" w:hAnsi="Arial" w:cs="Arial"/>
-              <w:bCs/>
-              <w:sz w:val="20"/>
-              <w:szCs w:val="20"/>
-              <w:lang w:val="en-US"/>
-            </w:rPr>
-            <w:t>en</w:t>
-          </w:r>
-          <w:proofErr w:type="spellEnd"/>
-          <w:r>
-            <w:rPr>
-              <w:rFonts w:ascii="Arial" w:hAnsi="Arial" w:cs="Arial"/>
-              <w:bCs/>
-              <w:sz w:val="20"/>
-              <w:szCs w:val="20"/>
-              <w:lang w:val="en-US"/>
-            </w:rPr>
-            <w:t xml:space="preserve"> la </w:t>
+            <w:t xml:space="preserve"> en la </w:t>
           </w:r>
           <w:proofErr w:type="spellStart"/>
           <w:r>
@@ -1706,40 +1827,19 @@
               <w:lang w:val="en-US"/>
             </w:rPr>
           </w:pPr>
-          <w:r>
-            <w:fldChar w:fldCharType="begin"/>
-          </w:r>
-          <w:r>
-            <w:rPr>
-              <w:lang w:val="en-US"/>
-            </w:rPr>
-            <w:instrText xml:space="preserve"> HYPERLINK "https://system.data.sqlite.org/index.html/doc/trunk/www/downloads.wiki" </w:instrText>
-          </w:r>
-          <w:r>
-            <w:fldChar w:fldCharType="separate"/>
-          </w:r>
-          <w:r>
-            <w:rPr>
-              <w:rStyle w:val="Hipervnculo"/>
-              <w:rFonts w:ascii="Arial" w:hAnsi="Arial" w:cs="Arial"/>
-              <w:sz w:val="20"/>
-              <w:szCs w:val="20"/>
-              <w:shd w:val="clear" w:color="auto" w:fill="FFFFFF"/>
-              <w:lang w:val="en-US"/>
-            </w:rPr>
-            <w:t>https://system.data.sqlite.org/index.html/doc/trunk/www/downloads.wiki</w:t>
-          </w:r>
-          <w:r>
-            <w:rPr>
-              <w:rStyle w:val="Hipervnculo"/>
-              <w:rFonts w:ascii="Arial" w:hAnsi="Arial" w:cs="Arial"/>
-              <w:sz w:val="20"/>
-              <w:szCs w:val="20"/>
-              <w:shd w:val="clear" w:color="auto" w:fill="FFFFFF"/>
-              <w:lang w:val="en-US"/>
-            </w:rPr>
-            <w:fldChar w:fldCharType="end"/>
-          </w:r>
+          <w:hyperlink r:id="rId21" w:history="1">
+            <w:r>
+              <w:rPr>
+                <w:rStyle w:val="Hipervnculo"/>
+                <w:rFonts w:ascii="Arial" w:hAnsi="Arial" w:cs="Arial"/>
+                <w:sz w:val="20"/>
+                <w:szCs w:val="20"/>
+                <w:shd w:val="clear" w:color="auto" w:fill="FFFFFF"/>
+                <w:lang w:val="en-US"/>
+              </w:rPr>
+              <w:t>https://system.data.sqlite.org/index.html/doc/trunk/www/downloads.wiki</w:t>
+            </w:r>
+          </w:hyperlink>
         </w:p>
         <w:p>
           <w:pPr>
@@ -2092,7 +2192,7 @@
               <w:caps w:val="0"/>
             </w:rPr>
           </w:pPr>
-          <w:bookmarkStart w:id="7" w:name="_Toc482798368"/>
+          <w:bookmarkStart w:id="9" w:name="_Toc520040712"/>
           <w:r>
             <w:lastRenderedPageBreak/>
             <w:t>Temario</w:t>
@@ -2100,7 +2200,7 @@
         </w:p>
       </w:sdtContent>
     </w:sdt>
-    <w:bookmarkEnd w:id="7" w:displacedByCustomXml="prev"/>
+    <w:bookmarkEnd w:id="9" w:displacedByCustomXml="prev"/>
     <w:p>
       <w:pPr>
         <w:rPr>
@@ -2122,7 +2222,7 @@
           <w:lang w:val="es-ES_tradnl"/>
         </w:rPr>
       </w:pPr>
-      <w:bookmarkStart w:id="8" w:name="_Toc482713437"/>
+      <w:bookmarkStart w:id="10" w:name="_Toc482713437"/>
       <w:r>
         <w:rPr>
           <w:b/>
@@ -2131,7 +2231,7 @@
         </w:rPr>
         <w:t>Presentación de objetivos</w:t>
       </w:r>
-      <w:bookmarkEnd w:id="8"/>
+      <w:bookmarkEnd w:id="10"/>
     </w:p>
     <w:p>
       <w:pPr>
@@ -2158,7 +2258,7 @@
           <w:lang w:val="es-ES_tradnl"/>
         </w:rPr>
       </w:pPr>
-      <w:bookmarkStart w:id="9" w:name="_Toc482713438"/>
+      <w:bookmarkStart w:id="11" w:name="_Toc482713438"/>
       <w:r>
         <w:rPr>
           <w:b/>
@@ -2167,7 +2267,7 @@
         </w:rPr>
         <w:t>El desarrollo de software en la empresa</w:t>
       </w:r>
-      <w:bookmarkEnd w:id="9"/>
+      <w:bookmarkEnd w:id="11"/>
     </w:p>
     <w:p>
       <w:pPr>
@@ -2219,7 +2319,7 @@
           <w:lang w:val="es-ES_tradnl"/>
         </w:rPr>
       </w:pPr>
-      <w:bookmarkStart w:id="10" w:name="_Toc482713439"/>
+      <w:bookmarkStart w:id="12" w:name="_Toc482713439"/>
       <w:r>
         <w:rPr>
           <w:b/>
@@ -2227,7 +2327,7 @@
         </w:rPr>
         <w:t>Acerca de la ingeniería de software</w:t>
       </w:r>
-      <w:bookmarkEnd w:id="10"/>
+      <w:bookmarkEnd w:id="12"/>
     </w:p>
     <w:p>
       <w:pPr>
@@ -2242,38 +2342,15 @@
         </w:rPr>
         <w:t xml:space="preserve">Ref: </w:t>
       </w:r>
-      <w:r>
-        <w:fldChar w:fldCharType="begin"/>
-      </w:r>
-      <w:r>
-        <w:rPr>
-          <w:lang w:val="en-US"/>
-        </w:rPr>
-        <w:instrText xml:space="preserve"> HYPERLINK "http://desdelashorasextras.blogspot.mx/2017/04/diferencia</w:instrText>
-      </w:r>
-      <w:r>
-        <w:rPr>
-          <w:lang w:val="en-US"/>
-        </w:rPr>
-        <w:instrText xml:space="preserve">s-entre-ciencias-la.html" </w:instrText>
-      </w:r>
-      <w:r>
-        <w:fldChar w:fldCharType="separate"/>
-      </w:r>
-      <w:r>
-        <w:rPr>
-          <w:rStyle w:val="Hipervnculo"/>
-          <w:lang w:val="en-US"/>
-        </w:rPr>
-        <w:t>http://desdelashorasextras.blogspot.mx/2017/04/diferencias-entre-ciencias-la.html</w:t>
-      </w:r>
-      <w:r>
-        <w:rPr>
-          <w:rStyle w:val="Hipervnculo"/>
-          <w:lang w:val="en-US"/>
-        </w:rPr>
-        <w:fldChar w:fldCharType="end"/>
-      </w:r>
+      <w:hyperlink r:id="rId25" w:history="1">
+        <w:r>
+          <w:rPr>
+            <w:rStyle w:val="Hipervnculo"/>
+            <w:lang w:val="en-US"/>
+          </w:rPr>
+          <w:t>http://desdelashorasextras.blogspot.mx/2017/04/diferencias-entre-ciencias-la.html</w:t>
+        </w:r>
+      </w:hyperlink>
     </w:p>
     <w:p>
       <w:pPr>
@@ -2287,7 +2364,7 @@
           <w:lang w:val="es-ES_tradnl"/>
         </w:rPr>
       </w:pPr>
-      <w:bookmarkStart w:id="11" w:name="_Toc482713440"/>
+      <w:bookmarkStart w:id="13" w:name="_Toc482713440"/>
       <w:r>
         <w:rPr>
           <w:b/>
@@ -2295,7 +2372,7 @@
         </w:rPr>
         <w:t>Escenarios dentro del desarrollo de software</w:t>
       </w:r>
-      <w:bookmarkEnd w:id="11"/>
+      <w:bookmarkEnd w:id="13"/>
     </w:p>
     <w:p>
       <w:pPr>
@@ -2310,38 +2387,15 @@
         </w:rPr>
         <w:t xml:space="preserve">Ref: </w:t>
       </w:r>
-      <w:r>
-        <w:fldChar w:fldCharType="begin"/>
-      </w:r>
-      <w:r>
-        <w:rPr>
-          <w:lang w:val="en-US"/>
-        </w:rPr>
-        <w:instrText xml:space="preserve"> HYPERLINK "http://desdelashorasextras.blogspot.mx/2016/08/capicuagen-desarrollo-de-software-en</w:instrText>
-      </w:r>
-      <w:r>
-        <w:rPr>
-          <w:lang w:val="en-US"/>
-        </w:rPr>
-        <w:instrText xml:space="preserve">-la.html" </w:instrText>
-      </w:r>
-      <w:r>
-        <w:fldChar w:fldCharType="separate"/>
-      </w:r>
-      <w:r>
-        <w:rPr>
-          <w:rStyle w:val="Hipervnculo"/>
-          <w:lang w:val="en-US"/>
-        </w:rPr>
-        <w:t>http://desdelashorasextras.blogspot.mx/2016/08/capicuagen-desarrollo-de-software-en-la.html</w:t>
-      </w:r>
-      <w:r>
-        <w:rPr>
-          <w:rStyle w:val="Hipervnculo"/>
-          <w:lang w:val="en-US"/>
-        </w:rPr>
-        <w:fldChar w:fldCharType="end"/>
-      </w:r>
+      <w:hyperlink r:id="rId26" w:history="1">
+        <w:r>
+          <w:rPr>
+            <w:rStyle w:val="Hipervnculo"/>
+            <w:lang w:val="en-US"/>
+          </w:rPr>
+          <w:t>http://desdelashorasextras.blogspot.mx/2016/08/capicuagen-desarrollo-de-software-en-la.html</w:t>
+        </w:r>
+      </w:hyperlink>
     </w:p>
     <w:p>
       <w:pPr>
@@ -2355,7 +2409,7 @@
           <w:lang w:val="es-ES_tradnl"/>
         </w:rPr>
       </w:pPr>
-      <w:bookmarkStart w:id="12" w:name="_Toc482713441"/>
+      <w:bookmarkStart w:id="14" w:name="_Toc482713441"/>
       <w:r>
         <w:rPr>
           <w:b/>
@@ -2363,7 +2417,7 @@
         </w:rPr>
         <w:t>Construcción de una fábrica de software</w:t>
       </w:r>
-      <w:bookmarkEnd w:id="12"/>
+      <w:bookmarkEnd w:id="14"/>
     </w:p>
     <w:p>
       <w:pPr>
@@ -2378,32 +2432,15 @@
         </w:rPr>
         <w:t xml:space="preserve">Ref: </w:t>
       </w:r>
-      <w:r>
-        <w:fldChar w:fldCharType="begin"/>
-      </w:r>
-      <w:r>
-        <w:rPr>
-          <w:lang w:val="en-US"/>
-        </w:rPr>
-        <w:instrText xml:space="preserve"> HYPERLINK "https://desdelashorasextras.blogspot.mx/2016/10/diseno-de-una-fabrica-de-software.html" </w:instrText>
-      </w:r>
-      <w:r>
-        <w:fldChar w:fldCharType="separate"/>
-      </w:r>
-      <w:r>
-        <w:rPr>
-          <w:rStyle w:val="Hipervnculo"/>
-          <w:lang w:val="en-US"/>
-        </w:rPr>
-        <w:t>https://desdelashorasextras.blogspot.mx/2016/10/diseno-de-una-fabrica-de-software.html</w:t>
-      </w:r>
-      <w:r>
-        <w:rPr>
-          <w:rStyle w:val="Hipervnculo"/>
-          <w:lang w:val="en-US"/>
-        </w:rPr>
-        <w:fldChar w:fldCharType="end"/>
-      </w:r>
+      <w:hyperlink r:id="rId27" w:history="1">
+        <w:r>
+          <w:rPr>
+            <w:rStyle w:val="Hipervnculo"/>
+            <w:lang w:val="en-US"/>
+          </w:rPr>
+          <w:t>https://desdelashorasextras.blogspot.mx/2016/10/diseno-de-una-fabrica-de-software.html</w:t>
+        </w:r>
+      </w:hyperlink>
     </w:p>
     <w:p>
       <w:pPr>
@@ -2427,7 +2464,7 @@
           <w:lang w:val="es-ES_tradnl"/>
         </w:rPr>
       </w:pPr>
-      <w:bookmarkStart w:id="13" w:name="_Toc482713442"/>
+      <w:bookmarkStart w:id="15" w:name="_Toc482713442"/>
       <w:r>
         <w:rPr>
           <w:b/>
@@ -2436,7 +2473,7 @@
         </w:rPr>
         <w:t>Acerca de los programación orientada a objetos</w:t>
       </w:r>
-      <w:bookmarkEnd w:id="13"/>
+      <w:bookmarkEnd w:id="15"/>
     </w:p>
     <w:p>
       <w:pPr>
@@ -2463,7 +2500,7 @@
           <w:lang w:val="es-ES_tradnl"/>
         </w:rPr>
       </w:pPr>
-      <w:bookmarkStart w:id="14" w:name="_Toc482713443"/>
+      <w:bookmarkStart w:id="16" w:name="_Toc482713443"/>
       <w:r>
         <w:rPr>
           <w:b/>
@@ -2471,7 +2508,7 @@
         </w:rPr>
         <w:t>Principios generales de la orientación a objetos</w:t>
       </w:r>
-      <w:bookmarkEnd w:id="14"/>
+      <w:bookmarkEnd w:id="16"/>
     </w:p>
     <w:p>
       <w:pPr>
@@ -2486,32 +2523,15 @@
         </w:rPr>
         <w:t xml:space="preserve">Ref: </w:t>
       </w:r>
-      <w:r>
-        <w:fldChar w:fldCharType="begin"/>
-      </w:r>
-      <w:r>
-        <w:rPr>
-          <w:lang w:val="en-US"/>
-        </w:rPr>
-        <w:instrText xml:space="preserve"> HYPERLINK "https://es.wikipedia.org/wiki/Programaci%C3%B3n_orientada_a_objetos" </w:instrText>
-      </w:r>
-      <w:r>
-        <w:fldChar w:fldCharType="separate"/>
-      </w:r>
-      <w:r>
-        <w:rPr>
-          <w:rStyle w:val="Hipervnculo"/>
-          <w:lang w:val="en-US"/>
-        </w:rPr>
-        <w:t>https://es.wikipedia.org/wiki/Programaci%C3%B3n_orientada_a_objetos</w:t>
-      </w:r>
-      <w:r>
-        <w:rPr>
-          <w:rStyle w:val="Hipervnculo"/>
-          <w:lang w:val="en-US"/>
-        </w:rPr>
-        <w:fldChar w:fldCharType="end"/>
-      </w:r>
+      <w:hyperlink r:id="rId28" w:history="1">
+        <w:r>
+          <w:rPr>
+            <w:rStyle w:val="Hipervnculo"/>
+            <w:lang w:val="en-US"/>
+          </w:rPr>
+          <w:t>https://es.wikipedia.org/wiki/Programaci%C3%B3n_orientada_a_objetos</w:t>
+        </w:r>
+      </w:hyperlink>
     </w:p>
     <w:p>
       <w:pPr>
@@ -2545,7 +2565,7 @@
           <w:lang w:val="es-ES_tradnl"/>
         </w:rPr>
       </w:pPr>
-      <w:bookmarkStart w:id="15" w:name="_Toc482713444"/>
+      <w:bookmarkStart w:id="17" w:name="_Toc482713444"/>
       <w:r>
         <w:rPr>
           <w:b/>
@@ -2553,7 +2573,7 @@
         </w:rPr>
         <w:t>Principios SOLID</w:t>
       </w:r>
-      <w:bookmarkEnd w:id="15"/>
+      <w:bookmarkEnd w:id="17"/>
     </w:p>
     <w:p>
       <w:pPr>
@@ -2568,32 +2588,15 @@
         </w:rPr>
         <w:t xml:space="preserve">Ref: </w:t>
       </w:r>
-      <w:r>
-        <w:fldChar w:fldCharType="begin"/>
-      </w:r>
-      <w:r>
-        <w:rPr>
-          <w:lang w:val="en-US"/>
-        </w:rPr>
-        <w:instrText xml:space="preserve"> HYPERLINK "https://es.wikipedia.org/wiki/SOLID" </w:instrText>
-      </w:r>
-      <w:r>
-        <w:fldChar w:fldCharType="separate"/>
-      </w:r>
-      <w:r>
-        <w:rPr>
-          <w:rStyle w:val="Hipervnculo"/>
-          <w:lang w:val="en-US"/>
-        </w:rPr>
-        <w:t>https://es.wikipedia.org/wiki/SOLID</w:t>
-      </w:r>
-      <w:r>
-        <w:rPr>
-          <w:rStyle w:val="Hipervnculo"/>
-          <w:lang w:val="en-US"/>
-        </w:rPr>
-        <w:fldChar w:fldCharType="end"/>
-      </w:r>
+      <w:hyperlink r:id="rId29" w:history="1">
+        <w:r>
+          <w:rPr>
+            <w:rStyle w:val="Hipervnculo"/>
+            <w:lang w:val="en-US"/>
+          </w:rPr>
+          <w:t>https://es.wikipedia.org/wiki/SOLID</w:t>
+        </w:r>
+      </w:hyperlink>
     </w:p>
     <w:p>
       <w:pPr>
@@ -2605,7 +2608,7 @@
           <w:lang w:val="en-US"/>
         </w:rPr>
       </w:pPr>
-      <w:bookmarkStart w:id="16" w:name="_Toc482713445"/>
+      <w:bookmarkStart w:id="18" w:name="_Toc482713445"/>
     </w:p>
     <w:p>
       <w:pPr>
@@ -2637,7 +2640,7 @@
         </w:rPr>
         <w:t>software</w:t>
       </w:r>
-      <w:bookmarkEnd w:id="16"/>
+      <w:bookmarkEnd w:id="18"/>
     </w:p>
     <w:p>
       <w:pPr>
@@ -2710,7 +2713,7 @@
           <w:lang w:val="es-ES_tradnl"/>
         </w:rPr>
       </w:pPr>
-      <w:bookmarkStart w:id="17" w:name="_Toc482713446"/>
+      <w:bookmarkStart w:id="19" w:name="_Toc482713446"/>
       <w:r>
         <w:rPr>
           <w:b/>
@@ -2718,7 +2721,7 @@
         </w:rPr>
         <w:t>Breve historia de los patrones de software</w:t>
       </w:r>
-      <w:bookmarkEnd w:id="17"/>
+      <w:bookmarkEnd w:id="19"/>
     </w:p>
     <w:p>
       <w:pPr>
@@ -2732,7 +2735,7 @@
           <w:lang w:val="es-ES_tradnl"/>
         </w:rPr>
       </w:pPr>
-      <w:bookmarkStart w:id="18" w:name="_Toc482713447"/>
+      <w:bookmarkStart w:id="20" w:name="_Toc482713447"/>
       <w:r>
         <w:rPr>
           <w:b/>
@@ -2740,7 +2743,7 @@
         </w:rPr>
         <w:t>Tipos de patrones de software</w:t>
       </w:r>
-      <w:bookmarkEnd w:id="18"/>
+      <w:bookmarkEnd w:id="20"/>
     </w:p>
     <w:p>
       <w:pPr>
@@ -2754,7 +2757,7 @@
           <w:lang w:val="es-ES_tradnl"/>
         </w:rPr>
       </w:pPr>
-      <w:bookmarkStart w:id="19" w:name="_Toc482713448"/>
+      <w:bookmarkStart w:id="21" w:name="_Toc482713448"/>
       <w:r>
         <w:rPr>
           <w:b/>
@@ -2762,7 +2765,7 @@
         </w:rPr>
         <w:t>Anti patrones de software</w:t>
       </w:r>
-      <w:bookmarkEnd w:id="19"/>
+      <w:bookmarkEnd w:id="21"/>
     </w:p>
     <w:p>
       <w:pPr>
@@ -2785,7 +2788,7 @@
           <w:lang w:val="es-ES_tradnl"/>
         </w:rPr>
       </w:pPr>
-      <w:bookmarkStart w:id="20" w:name="_Toc482713449"/>
+      <w:bookmarkStart w:id="22" w:name="_Toc482713449"/>
       <w:r>
         <w:rPr>
           <w:b/>
@@ -2794,7 +2797,7 @@
         </w:rPr>
         <w:t>Explicación de patrones de software</w:t>
       </w:r>
-      <w:bookmarkEnd w:id="20"/>
+      <w:bookmarkEnd w:id="22"/>
     </w:p>
     <w:p>
       <w:pPr>
@@ -2819,7 +2822,7 @@
         </w:rPr>
         <w:t>Se explicaran y se ejemplificaran, los siguientes patrones de software</w:t>
       </w:r>
-      <w:bookmarkStart w:id="21" w:name="_Toc482713450"/>
+      <w:bookmarkStart w:id="23" w:name="_Toc482713450"/>
       <w:r>
         <w:rPr>
           <w:lang w:val="es-ES_tradnl"/>
@@ -2849,7 +2852,7 @@
           <w:lang w:val="es-ES_tradnl"/>
         </w:rPr>
       </w:pPr>
-      <w:hyperlink r:id="rId25" w:history="1">
+      <w:hyperlink r:id="rId30" w:history="1">
         <w:r>
           <w:rPr>
             <w:rStyle w:val="Hipervnculo"/>
@@ -2858,10 +2861,10 @@
           </w:rPr>
           <w:t>Factory</w:t>
         </w:r>
-        <w:bookmarkEnd w:id="21"/>
+        <w:bookmarkEnd w:id="23"/>
       </w:hyperlink>
     </w:p>
-    <w:bookmarkStart w:id="22" w:name="_Toc482713451"/>
+    <w:bookmarkStart w:id="24" w:name="_Toc482713451"/>
     <w:p>
       <w:pPr>
         <w:pStyle w:val="Prrafodelista"/>
@@ -2904,7 +2907,7 @@
         </w:rPr>
         <w:t>Abstract Factory</w:t>
       </w:r>
-      <w:bookmarkEnd w:id="22"/>
+      <w:bookmarkEnd w:id="24"/>
       <w:r>
         <w:rPr>
           <w:noProof/>
@@ -2913,7 +2916,7 @@
         <w:fldChar w:fldCharType="end"/>
       </w:r>
     </w:p>
-    <w:bookmarkStart w:id="23" w:name="_Toc482713452"/>
+    <w:bookmarkStart w:id="25" w:name="_Toc482713452"/>
     <w:p>
       <w:pPr>
         <w:pStyle w:val="Prrafodelista"/>
@@ -2956,7 +2959,7 @@
         </w:rPr>
         <w:t>Adapter</w:t>
       </w:r>
-      <w:bookmarkEnd w:id="23"/>
+      <w:bookmarkEnd w:id="25"/>
       <w:r>
         <w:rPr>
           <w:noProof/>
@@ -2965,7 +2968,7 @@
         <w:fldChar w:fldCharType="end"/>
       </w:r>
     </w:p>
-    <w:bookmarkStart w:id="24" w:name="_Toc482713453"/>
+    <w:bookmarkStart w:id="26" w:name="_Toc482713453"/>
     <w:p>
       <w:pPr>
         <w:pStyle w:val="Prrafodelista"/>
@@ -3008,7 +3011,7 @@
         </w:rPr>
         <w:t>Builder</w:t>
       </w:r>
-      <w:bookmarkEnd w:id="24"/>
+      <w:bookmarkEnd w:id="26"/>
       <w:r>
         <w:rPr>
           <w:noProof/>
@@ -3017,7 +3020,7 @@
         <w:fldChar w:fldCharType="end"/>
       </w:r>
     </w:p>
-    <w:bookmarkStart w:id="25" w:name="_Toc482713454"/>
+    <w:bookmarkStart w:id="27" w:name="_Toc482713454"/>
     <w:p>
       <w:pPr>
         <w:pStyle w:val="Prrafodelista"/>
@@ -3060,7 +3063,7 @@
         </w:rPr>
         <w:t>Chain of Resposibility</w:t>
       </w:r>
-      <w:bookmarkEnd w:id="25"/>
+      <w:bookmarkEnd w:id="27"/>
       <w:r>
         <w:rPr>
           <w:noProof/>
@@ -3069,7 +3072,7 @@
         <w:fldChar w:fldCharType="end"/>
       </w:r>
     </w:p>
-    <w:bookmarkStart w:id="26" w:name="_Toc482713455"/>
+    <w:bookmarkStart w:id="28" w:name="_Toc482713455"/>
     <w:p>
       <w:pPr>
         <w:pStyle w:val="Prrafodelista"/>
@@ -3112,7 +3115,7 @@
         </w:rPr>
         <w:t>Command</w:t>
       </w:r>
-      <w:bookmarkEnd w:id="26"/>
+      <w:bookmarkEnd w:id="28"/>
       <w:r>
         <w:rPr>
           <w:noProof/>
@@ -3121,7 +3124,7 @@
         <w:fldChar w:fldCharType="end"/>
       </w:r>
     </w:p>
-    <w:bookmarkStart w:id="27" w:name="_Toc482713456"/>
+    <w:bookmarkStart w:id="29" w:name="_Toc482713456"/>
     <w:p>
       <w:pPr>
         <w:pStyle w:val="Prrafodelista"/>
@@ -3164,7 +3167,7 @@
         </w:rPr>
         <w:t>Composite</w:t>
       </w:r>
-      <w:bookmarkEnd w:id="27"/>
+      <w:bookmarkEnd w:id="29"/>
       <w:r>
         <w:rPr>
           <w:noProof/>
@@ -3173,7 +3176,7 @@
         <w:fldChar w:fldCharType="end"/>
       </w:r>
     </w:p>
-    <w:bookmarkStart w:id="28" w:name="_Toc482713457"/>
+    <w:bookmarkStart w:id="30" w:name="_Toc482713457"/>
     <w:p>
       <w:pPr>
         <w:pStyle w:val="Prrafodelista"/>
@@ -3232,7 +3235,7 @@
         </w:rPr>
         <w:t>orator</w:t>
       </w:r>
-      <w:bookmarkEnd w:id="28"/>
+      <w:bookmarkEnd w:id="30"/>
       <w:r>
         <w:rPr>
           <w:noProof/>
@@ -3241,7 +3244,7 @@
         <w:fldChar w:fldCharType="end"/>
       </w:r>
     </w:p>
-    <w:bookmarkStart w:id="29" w:name="_Toc482713458"/>
+    <w:bookmarkStart w:id="31" w:name="_Toc482713458"/>
     <w:p>
       <w:pPr>
         <w:pStyle w:val="Prrafodelista"/>
@@ -3284,7 +3287,7 @@
         </w:rPr>
         <w:t>Fascade</w:t>
       </w:r>
-      <w:bookmarkEnd w:id="29"/>
+      <w:bookmarkEnd w:id="31"/>
       <w:r>
         <w:rPr>
           <w:noProof/>
@@ -3293,7 +3296,7 @@
         <w:fldChar w:fldCharType="end"/>
       </w:r>
     </w:p>
-    <w:bookmarkStart w:id="30" w:name="_Toc482713459"/>
+    <w:bookmarkStart w:id="32" w:name="_Toc482713459"/>
     <w:p>
       <w:pPr>
         <w:pStyle w:val="Prrafodelista"/>
@@ -3336,7 +3339,7 @@
         </w:rPr>
         <w:t>Model View Controller</w:t>
       </w:r>
-      <w:bookmarkEnd w:id="30"/>
+      <w:bookmarkEnd w:id="32"/>
       <w:r>
         <w:rPr>
           <w:noProof/>
@@ -3345,7 +3348,7 @@
         <w:fldChar w:fldCharType="end"/>
       </w:r>
     </w:p>
-    <w:bookmarkStart w:id="31" w:name="_Toc482713460"/>
+    <w:bookmarkStart w:id="33" w:name="_Toc482713460"/>
     <w:p>
       <w:pPr>
         <w:pStyle w:val="Prrafodelista"/>
@@ -3388,7 +3391,7 @@
         </w:rPr>
         <w:t>Observer</w:t>
       </w:r>
-      <w:bookmarkEnd w:id="31"/>
+      <w:bookmarkEnd w:id="33"/>
       <w:r>
         <w:rPr>
           <w:noProof/>
@@ -3397,7 +3400,7 @@
         <w:fldChar w:fldCharType="end"/>
       </w:r>
     </w:p>
-    <w:bookmarkStart w:id="32" w:name="_Toc482713461"/>
+    <w:bookmarkStart w:id="34" w:name="_Toc482713461"/>
     <w:p>
       <w:pPr>
         <w:pStyle w:val="Prrafodelista"/>
@@ -3440,7 +3443,7 @@
         </w:rPr>
         <w:t>Proxy</w:t>
       </w:r>
-      <w:bookmarkEnd w:id="32"/>
+      <w:bookmarkEnd w:id="34"/>
       <w:r>
         <w:rPr>
           <w:noProof/>
@@ -3449,7 +3452,7 @@
         <w:fldChar w:fldCharType="end"/>
       </w:r>
     </w:p>
-    <w:bookmarkStart w:id="33" w:name="_Toc482713462"/>
+    <w:bookmarkStart w:id="35" w:name="_Toc482713462"/>
     <w:p>
       <w:pPr>
         <w:pStyle w:val="Prrafodelista"/>
@@ -3492,7 +3495,7 @@
         </w:rPr>
         <w:t>Strategy</w:t>
       </w:r>
-      <w:bookmarkEnd w:id="33"/>
+      <w:bookmarkEnd w:id="35"/>
       <w:r>
         <w:rPr>
           <w:noProof/>
@@ -3501,7 +3504,7 @@
         <w:fldChar w:fldCharType="end"/>
       </w:r>
     </w:p>
-    <w:bookmarkStart w:id="34" w:name="_Toc482713463"/>
+    <w:bookmarkStart w:id="36" w:name="_Toc482713463"/>
     <w:p>
       <w:pPr>
         <w:pStyle w:val="Prrafodelista"/>
@@ -3544,7 +3547,7 @@
         </w:rPr>
         <w:t>Visitor</w:t>
       </w:r>
-      <w:bookmarkEnd w:id="34"/>
+      <w:bookmarkEnd w:id="36"/>
       <w:r>
         <w:rPr>
           <w:noProof/>
@@ -3621,32 +3624,15 @@
         </w:rPr>
         <w:t xml:space="preserve"> </w:t>
       </w:r>
-      <w:r>
-        <w:fldChar w:fldCharType="begin"/>
-      </w:r>
-      <w:r>
-        <w:rPr>
-          <w:lang w:val="en-US"/>
-        </w:rPr>
-        <w:instrText xml:space="preserve"> HYPERLINK "https://es.wikipedia.org/wiki/Hediondez_del_c%C3%B3digo" </w:instrText>
-      </w:r>
-      <w:r>
-        <w:fldChar w:fldCharType="separate"/>
-      </w:r>
-      <w:r>
-        <w:rPr>
-          <w:rStyle w:val="Hipervnculo"/>
-          <w:lang w:val="en-US"/>
-        </w:rPr>
-        <w:t>https://es.wikipedia.org/wiki/Hediondez_del_c%C3%B3digo</w:t>
-      </w:r>
-      <w:r>
-        <w:rPr>
-          <w:rStyle w:val="Hipervnculo"/>
-          <w:lang w:val="en-US"/>
-        </w:rPr>
-        <w:fldChar w:fldCharType="end"/>
-      </w:r>
+      <w:hyperlink r:id="rId31" w:history="1">
+        <w:r>
+          <w:rPr>
+            <w:rStyle w:val="Hipervnculo"/>
+            <w:lang w:val="en-US"/>
+          </w:rPr>
+          <w:t>https://es.wikipedia.org/wiki/Hediondez_del_c%C3%B3digo</w:t>
+        </w:r>
+      </w:hyperlink>
     </w:p>
     <w:p>
       <w:pPr>
@@ -3692,7 +3678,7 @@
           <w:lang w:val="es-ES_tradnl"/>
         </w:rPr>
       </w:pPr>
-      <w:hyperlink r:id="rId26" w:history="1">
+      <w:hyperlink r:id="rId32" w:history="1">
         <w:r>
           <w:rPr>
             <w:rStyle w:val="Hipervnculo"/>
@@ -3723,7 +3709,7 @@
           <w:lang w:val="es-ES_tradnl"/>
         </w:rPr>
       </w:pPr>
-      <w:hyperlink r:id="rId27" w:tooltip="Clase (informática)" w:history="1">
+      <w:hyperlink r:id="rId33" w:tooltip="Clase (informática)" w:history="1">
         <w:r>
           <w:rPr>
             <w:noProof/>
@@ -3767,7 +3753,7 @@
         </w:rPr>
         <w:t>Demasiados </w:t>
       </w:r>
-      <w:hyperlink r:id="rId28" w:tooltip="Argumento (informática)" w:history="1">
+      <w:hyperlink r:id="rId34" w:tooltip="Argumento (informática)" w:history="1">
         <w:r>
           <w:rPr>
             <w:noProof/>
@@ -3818,7 +3804,7 @@
           <w:lang w:val="es-ES_tradnl"/>
         </w:rPr>
       </w:pPr>
-      <w:hyperlink r:id="rId29" w:tooltip="Herencia (informática)" w:history="1">
+      <w:hyperlink r:id="rId35" w:tooltip="Herencia (informática)" w:history="1">
         <w:r>
           <w:rPr>
             <w:noProof/>
@@ -3862,7 +3848,7 @@
           <w:lang w:val="es-ES_tradnl"/>
         </w:rPr>
       </w:pPr>
-      <w:hyperlink r:id="rId30" w:history="1">
+      <w:hyperlink r:id="rId36" w:history="1">
         <w:r>
           <w:rPr>
             <w:rStyle w:val="Hipervnculo"/>
@@ -3981,7 +3967,7 @@
       <w:r>
         <w:t xml:space="preserve"> </w:t>
       </w:r>
-      <w:hyperlink r:id="rId31" w:history="1">
+      <w:hyperlink r:id="rId37" w:history="1">
         <w:r>
           <w:rPr>
             <w:rStyle w:val="Hipervnculo"/>
@@ -4009,7 +3995,7 @@
       <w:r>
         <w:t>s para estudiar a:</w:t>
       </w:r>
-      <w:bookmarkStart w:id="35" w:name="_Toc482713464"/>
+      <w:bookmarkStart w:id="37" w:name="_Toc482713464"/>
     </w:p>
     <w:p>
       <w:pPr>
@@ -4023,15 +4009,15 @@
           <w:lang w:val="es-ES_tradnl"/>
         </w:rPr>
       </w:pPr>
-      <w:bookmarkStart w:id="36" w:name="_Toc482713465"/>
-      <w:bookmarkEnd w:id="35"/>
+      <w:bookmarkStart w:id="38" w:name="_Toc482713465"/>
+      <w:bookmarkEnd w:id="37"/>
       <w:r>
         <w:rPr>
           <w:lang w:val="es-ES_tradnl"/>
         </w:rPr>
         <w:t>Base de datos como comunicador de procesos</w:t>
       </w:r>
-      <w:bookmarkEnd w:id="36"/>
+      <w:bookmarkEnd w:id="38"/>
       <w:r>
         <w:rPr>
           <w:lang w:val="es-ES_tradnl"/>
@@ -4051,14 +4037,14 @@
           <w:lang w:val="es-ES_tradnl"/>
         </w:rPr>
       </w:pPr>
-      <w:bookmarkStart w:id="37" w:name="_Toc482713466"/>
+      <w:bookmarkStart w:id="39" w:name="_Toc482713466"/>
       <w:r>
         <w:rPr>
           <w:lang w:val="es-ES_tradnl"/>
         </w:rPr>
         <w:t>Clase Gorda</w:t>
       </w:r>
-      <w:bookmarkEnd w:id="37"/>
+      <w:bookmarkEnd w:id="39"/>
       <w:r>
         <w:rPr>
           <w:lang w:val="es-ES_tradnl"/>
@@ -4078,14 +4064,14 @@
           <w:lang w:val="es-ES_tradnl"/>
         </w:rPr>
       </w:pPr>
-      <w:bookmarkStart w:id="38" w:name="_Toc482713467"/>
+      <w:bookmarkStart w:id="40" w:name="_Toc482713467"/>
       <w:r>
         <w:rPr>
           <w:lang w:val="es-ES_tradnl"/>
         </w:rPr>
         <w:t>Re-dependencia</w:t>
       </w:r>
-      <w:bookmarkEnd w:id="38"/>
+      <w:bookmarkEnd w:id="40"/>
       <w:r>
         <w:rPr>
           <w:lang w:val="es-ES_tradnl"/>
@@ -4111,14 +4097,14 @@
           <w:lang w:val="es-ES_tradnl"/>
         </w:rPr>
       </w:pPr>
-      <w:bookmarkStart w:id="39" w:name="_Toc482713468"/>
+      <w:bookmarkStart w:id="41" w:name="_Toc482713468"/>
       <w:r>
         <w:rPr>
           <w:lang w:val="es-ES_tradnl"/>
         </w:rPr>
         <w:t>Acoplamiento secuencial</w:t>
       </w:r>
-      <w:bookmarkEnd w:id="39"/>
+      <w:bookmarkEnd w:id="41"/>
       <w:r>
         <w:rPr>
           <w:lang w:val="es-ES_tradnl"/>
@@ -4138,14 +4124,14 @@
           <w:lang w:val="es-ES_tradnl"/>
         </w:rPr>
       </w:pPr>
-      <w:bookmarkStart w:id="40" w:name="_Toc482713469"/>
+      <w:bookmarkStart w:id="42" w:name="_Toc482713469"/>
       <w:r>
         <w:rPr>
           <w:lang w:val="es-ES_tradnl"/>
         </w:rPr>
         <w:t>Modelo de dominio anémico</w:t>
       </w:r>
-      <w:bookmarkEnd w:id="40"/>
+      <w:bookmarkEnd w:id="42"/>
       <w:r>
         <w:rPr>
           <w:lang w:val="es-ES_tradnl"/>
@@ -4165,7 +4151,7 @@
           <w:lang w:val="es-ES_tradnl"/>
         </w:rPr>
       </w:pPr>
-      <w:bookmarkStart w:id="41" w:name="_Toc482713470"/>
+      <w:bookmarkStart w:id="43" w:name="_Toc482713470"/>
       <w:r>
         <w:rPr>
           <w:lang w:val="es-ES_tradnl"/>
@@ -4196,7 +4182,7 @@
         </w:rPr>
         <w:t>ayer, </w:t>
       </w:r>
-      <w:hyperlink r:id="rId32" w:tooltip="Y otra maldita capa más (aún no redactado)" w:history="1">
+      <w:hyperlink r:id="rId38" w:tooltip="Y otra maldita capa más (aún no redactado)" w:history="1">
         <w:r>
           <w:rPr>
             <w:lang w:val="es-ES_tradnl"/>
@@ -4210,7 +4196,7 @@
         </w:rPr>
         <w:t>)</w:t>
       </w:r>
-      <w:bookmarkEnd w:id="41"/>
+      <w:bookmarkEnd w:id="43"/>
       <w:r>
         <w:rPr>
           <w:lang w:val="es-ES_tradnl"/>
@@ -4230,14 +4216,14 @@
           <w:lang w:val="es-ES_tradnl"/>
         </w:rPr>
       </w:pPr>
-      <w:bookmarkStart w:id="42" w:name="_Toc482713471"/>
+      <w:bookmarkStart w:id="44" w:name="_Toc482713471"/>
       <w:r>
         <w:rPr>
           <w:lang w:val="es-ES_tradnl"/>
         </w:rPr>
         <w:t>Ancla del barco</w:t>
       </w:r>
-      <w:bookmarkEnd w:id="42"/>
+      <w:bookmarkEnd w:id="44"/>
       <w:r>
         <w:rPr>
           <w:lang w:val="es-ES_tradnl"/>
@@ -4263,14 +4249,14 @@
           <w:lang w:val="es-ES_tradnl"/>
         </w:rPr>
       </w:pPr>
-      <w:bookmarkStart w:id="43" w:name="_Toc482713472"/>
+      <w:bookmarkStart w:id="45" w:name="_Toc482713472"/>
       <w:r>
         <w:rPr>
           <w:lang w:val="es-ES_tradnl"/>
         </w:rPr>
         <w:t>Código espagueti</w:t>
       </w:r>
-      <w:bookmarkEnd w:id="43"/>
+      <w:bookmarkEnd w:id="45"/>
       <w:r>
         <w:rPr>
           <w:lang w:val="es-ES_tradnl"/>
@@ -4278,7 +4264,7 @@
         <w:t>.</w:t>
       </w:r>
     </w:p>
-    <w:bookmarkStart w:id="44" w:name="_Toc482713473"/>
+    <w:bookmarkStart w:id="46" w:name="_Toc482713473"/>
     <w:p>
       <w:pPr>
         <w:pStyle w:val="Prrafodelista"/>
@@ -4316,7 +4302,7 @@
         </w:rPr>
         <w:t>Martillo de oro</w:t>
       </w:r>
-      <w:bookmarkEnd w:id="44"/>
+      <w:bookmarkEnd w:id="46"/>
       <w:r>
         <w:rPr>
           <w:lang w:val="es-ES_tradnl"/>
@@ -4342,14 +4328,14 @@
           <w:lang w:val="es-ES_tradnl"/>
         </w:rPr>
       </w:pPr>
-      <w:bookmarkStart w:id="45" w:name="_Toc482713474"/>
+      <w:bookmarkStart w:id="47" w:name="_Toc482713474"/>
       <w:r>
         <w:rPr>
           <w:lang w:val="es-ES_tradnl"/>
         </w:rPr>
         <w:t>Reinventar la rueda</w:t>
       </w:r>
-      <w:bookmarkEnd w:id="45"/>
+      <w:bookmarkEnd w:id="47"/>
       <w:r>
         <w:rPr>
           <w:lang w:val="es-ES_tradnl"/>
@@ -4369,14 +4355,14 @@
           <w:lang w:val="es-ES_tradnl"/>
         </w:rPr>
       </w:pPr>
-      <w:bookmarkStart w:id="46" w:name="_Toc482713475"/>
+      <w:bookmarkStart w:id="48" w:name="_Toc482713475"/>
       <w:r>
         <w:rPr>
           <w:lang w:val="es-ES_tradnl"/>
         </w:rPr>
         <w:t>No inventado aquí</w:t>
       </w:r>
-      <w:bookmarkEnd w:id="46"/>
+      <w:bookmarkEnd w:id="48"/>
       <w:r>
         <w:rPr>
           <w:lang w:val="es-ES_tradnl"/>
@@ -4396,14 +4382,14 @@
           <w:lang w:val="es-ES_tradnl"/>
         </w:rPr>
       </w:pPr>
-      <w:bookmarkStart w:id="47" w:name="_Toc482713476"/>
+      <w:bookmarkStart w:id="49" w:name="_Toc482713476"/>
       <w:r>
         <w:rPr>
           <w:lang w:val="es-ES_tradnl"/>
         </w:rPr>
         <w:t>Otra reunión más lo resolverá</w:t>
       </w:r>
-      <w:bookmarkEnd w:id="47"/>
+      <w:bookmarkEnd w:id="49"/>
       <w:r>
         <w:rPr>
           <w:lang w:val="es-ES_tradnl"/>
@@ -4423,14 +4409,14 @@
           <w:lang w:val="es-ES_tradnl"/>
         </w:rPr>
       </w:pPr>
-      <w:bookmarkStart w:id="48" w:name="_Toc482713477"/>
+      <w:bookmarkStart w:id="50" w:name="_Toc482713477"/>
       <w:r>
         <w:rPr>
           <w:lang w:val="es-ES_tradnl"/>
         </w:rPr>
         <w:t>Proyecto del día de la marmota</w:t>
       </w:r>
-      <w:bookmarkEnd w:id="48"/>
+      <w:bookmarkEnd w:id="50"/>
       <w:r>
         <w:rPr>
           <w:lang w:val="es-ES_tradnl"/>
@@ -4450,14 +4436,14 @@
           <w:lang w:val="es-ES_tradnl"/>
         </w:rPr>
       </w:pPr>
-      <w:bookmarkStart w:id="49" w:name="_Toc482713478"/>
+      <w:bookmarkStart w:id="51" w:name="_Toc482713478"/>
       <w:r>
         <w:rPr>
           <w:lang w:val="es-ES_tradnl"/>
         </w:rPr>
         <w:t>Si funciona, no lo toques</w:t>
       </w:r>
-      <w:bookmarkEnd w:id="49"/>
+      <w:bookmarkEnd w:id="51"/>
       <w:r>
         <w:rPr>
           <w:lang w:val="es-ES_tradnl"/>
@@ -4484,7 +4470,7 @@
         </w:numPr>
         <w:ind w:left="284" w:firstLine="0"/>
       </w:pPr>
-      <w:bookmarkStart w:id="50" w:name="_Toc482713480"/>
+      <w:bookmarkStart w:id="52" w:name="_Toc482713480"/>
       <w:r>
         <w:rPr>
           <w:b/>
@@ -4494,13 +4480,13 @@
         <w:lastRenderedPageBreak/>
         <w:t>Conclusiones</w:t>
       </w:r>
-      <w:bookmarkEnd w:id="4"/>
-      <w:bookmarkEnd w:id="50"/>
+      <w:bookmarkEnd w:id="6"/>
+      <w:bookmarkEnd w:id="52"/>
     </w:p>
     <w:sectPr>
-      <w:headerReference w:type="default" r:id="rId33"/>
-      <w:headerReference w:type="first" r:id="rId34"/>
-      <w:footerReference w:type="first" r:id="rId35"/>
+      <w:headerReference w:type="default" r:id="rId39"/>
+      <w:headerReference w:type="first" r:id="rId40"/>
+      <w:footerReference w:type="first" r:id="rId41"/>
       <w:pgSz w:w="12240" w:h="15840"/>
       <w:pgMar w:top="1417" w:right="1701" w:bottom="1417" w:left="1843" w:header="708" w:footer="708" w:gutter="0"/>
       <w:cols w:space="708"/>
@@ -4511,7 +4497,7 @@
 </file>
 
 <file path=word/endnotes.xml><?xml version="1.0" encoding="utf-8"?>
-<w:endnotes xmlns:wpc="http://schemas.microsoft.com/office/word/2010/wordprocessingCanvas" xmlns:mc="http://schemas.openxmlformats.org/markup-compatibility/2006" xmlns:o="urn:schemas-microsoft-com:office:office" xmlns:r="http://schemas.openxmlformats.org/officeDocument/2006/relationships" xmlns:m="http://schemas.openxmlformats.org/officeDocument/2006/math" xmlns:v="urn:schemas-microsoft-com:vml" xmlns:wp14="http://schemas.microsoft.com/office/word/2010/wordprocessingDrawing" xmlns:wp="http://schemas.openxmlformats.org/drawingml/2006/wordprocessingDrawing" xmlns:w10="urn:schemas-microsoft-com:office:word" xmlns:w="http://schemas.openxmlformats.org/wordprocessingml/2006/main" xmlns:w14="http://schemas.microsoft.com/office/word/2010/wordml" xmlns:wpg="http://schemas.microsoft.com/office/word/2010/wordprocessingGroup" xmlns:wpi="http://schemas.microsoft.com/office/word/2010/wordprocessingInk" xmlns:wne="http://schemas.microsoft.com/office/word/2006/wordml" xmlns:wps="http://schemas.microsoft.com/office/word/2010/wordprocessingShape" mc:Ignorable="w14 wp14">
+<w:endnotes xmlns:ve="http://schemas.openxmlformats.org/markup-compatibility/2006" xmlns:o="urn:schemas-microsoft-com:office:office" xmlns:r="http://schemas.openxmlformats.org/officeDocument/2006/relationships" xmlns:m="http://schemas.openxmlformats.org/officeDocument/2006/math" xmlns:v="urn:schemas-microsoft-com:vml" xmlns:wp="http://schemas.openxmlformats.org/drawingml/2006/wordprocessingDrawing" xmlns:w10="urn:schemas-microsoft-com:office:word" xmlns:w="http://schemas.openxmlformats.org/wordprocessingml/2006/main" xmlns:wne="http://schemas.microsoft.com/office/word/2006/wordml">
   <w:endnote w:type="separator" w:id="-1">
     <w:p>
       <w:pPr>
@@ -4538,7 +4524,7 @@
 </file>
 
 <file path=word/footer1.xml><?xml version="1.0" encoding="utf-8"?>
-<w:ftr xmlns:wpc="http://schemas.microsoft.com/office/word/2010/wordprocessingCanvas" xmlns:mc="http://schemas.openxmlformats.org/markup-compatibility/2006" xmlns:o="urn:schemas-microsoft-com:office:office" xmlns:r="http://schemas.openxmlformats.org/officeDocument/2006/relationships" xmlns:m="http://schemas.openxmlformats.org/officeDocument/2006/math" xmlns:v="urn:schemas-microsoft-com:vml" xmlns:wp14="http://schemas.microsoft.com/office/word/2010/wordprocessingDrawing" xmlns:wp="http://schemas.openxmlformats.org/drawingml/2006/wordprocessingDrawing" xmlns:w10="urn:schemas-microsoft-com:office:word" xmlns:w="http://schemas.openxmlformats.org/wordprocessingml/2006/main" xmlns:w14="http://schemas.microsoft.com/office/word/2010/wordml" xmlns:wpg="http://schemas.microsoft.com/office/word/2010/wordprocessingGroup" xmlns:wpi="http://schemas.microsoft.com/office/word/2010/wordprocessingInk" xmlns:wne="http://schemas.microsoft.com/office/word/2006/wordml" xmlns:wps="http://schemas.microsoft.com/office/word/2010/wordprocessingShape" mc:Ignorable="w14 wp14">
+<w:ftr xmlns:ve="http://schemas.openxmlformats.org/markup-compatibility/2006" xmlns:o="urn:schemas-microsoft-com:office:office" xmlns:r="http://schemas.openxmlformats.org/officeDocument/2006/relationships" xmlns:m="http://schemas.openxmlformats.org/officeDocument/2006/math" xmlns:v="urn:schemas-microsoft-com:vml" xmlns:wp="http://schemas.openxmlformats.org/drawingml/2006/wordprocessingDrawing" xmlns:w10="urn:schemas-microsoft-com:office:word" xmlns:w="http://schemas.openxmlformats.org/wordprocessingml/2006/main" xmlns:wne="http://schemas.microsoft.com/office/word/2006/wordml">
   <w:p>
     <w:pPr>
       <w:pStyle w:val="Piedepgina"/>
@@ -4548,7 +4534,7 @@
 </file>
 
 <file path=word/footer2.xml><?xml version="1.0" encoding="utf-8"?>
-<w:ftr xmlns:wpc="http://schemas.microsoft.com/office/word/2010/wordprocessingCanvas" xmlns:mc="http://schemas.openxmlformats.org/markup-compatibility/2006" xmlns:o="urn:schemas-microsoft-com:office:office" xmlns:r="http://schemas.openxmlformats.org/officeDocument/2006/relationships" xmlns:m="http://schemas.openxmlformats.org/officeDocument/2006/math" xmlns:v="urn:schemas-microsoft-com:vml" xmlns:wp14="http://schemas.microsoft.com/office/word/2010/wordprocessingDrawing" xmlns:wp="http://schemas.openxmlformats.org/drawingml/2006/wordprocessingDrawing" xmlns:w10="urn:schemas-microsoft-com:office:word" xmlns:w="http://schemas.openxmlformats.org/wordprocessingml/2006/main" xmlns:w14="http://schemas.microsoft.com/office/word/2010/wordml" xmlns:wpg="http://schemas.microsoft.com/office/word/2010/wordprocessingGroup" xmlns:wpi="http://schemas.microsoft.com/office/word/2010/wordprocessingInk" xmlns:wne="http://schemas.microsoft.com/office/word/2006/wordml" xmlns:wps="http://schemas.microsoft.com/office/word/2010/wordprocessingShape" mc:Ignorable="w14 wp14">
+<w:ftr xmlns:ve="http://schemas.openxmlformats.org/markup-compatibility/2006" xmlns:o="urn:schemas-microsoft-com:office:office" xmlns:r="http://schemas.openxmlformats.org/officeDocument/2006/relationships" xmlns:m="http://schemas.openxmlformats.org/officeDocument/2006/math" xmlns:v="urn:schemas-microsoft-com:vml" xmlns:wp="http://schemas.openxmlformats.org/drawingml/2006/wordprocessingDrawing" xmlns:w10="urn:schemas-microsoft-com:office:word" xmlns:w="http://schemas.openxmlformats.org/wordprocessingml/2006/main" xmlns:wne="http://schemas.microsoft.com/office/word/2006/wordml">
   <w:p>
     <w:pPr>
       <w:pStyle w:val="Encabezado"/>
@@ -4575,7 +4561,6 @@
         <w:dataBinding w:prefixMappings="xmlns:ns0='http://schemas.openxmlformats.org/package/2006/metadata/core-properties' xmlns:ns1='http://purl.org/dc/elements/1.1/'" w:xpath="/ns0:coreProperties[1]/ns1:creator[1]" w:storeItemID="{6C3C8BC8-F283-45AE-878A-BAB7291924A1}"/>
         <w:text/>
       </w:sdtPr>
-      <w:sdtEndPr/>
       <w:sdtContent>
         <w:r>
           <w:rPr>
@@ -4671,7 +4656,7 @@
         <w:szCs w:val="20"/>
         <w:shd w:val="clear" w:color="auto" w:fill="FFFFFF"/>
       </w:rPr>
-      <w:t>4</w:t>
+      <w:t>11</w:t>
     </w:r>
     <w:r>
       <w:rPr>
@@ -4712,7 +4697,7 @@
           <w:szCs w:val="20"/>
           <w:shd w:val="clear" w:color="auto" w:fill="FFFFFF"/>
         </w:rPr>
-        <w:t>10</w:t>
+        <w:t>11</w:t>
       </w:r>
     </w:fldSimple>
   </w:p>
@@ -4725,7 +4710,7 @@
 </file>
 
 <file path=word/footer3.xml><?xml version="1.0" encoding="utf-8"?>
-<w:ftr xmlns:wpc="http://schemas.microsoft.com/office/word/2010/wordprocessingCanvas" xmlns:mc="http://schemas.openxmlformats.org/markup-compatibility/2006" xmlns:o="urn:schemas-microsoft-com:office:office" xmlns:r="http://schemas.openxmlformats.org/officeDocument/2006/relationships" xmlns:m="http://schemas.openxmlformats.org/officeDocument/2006/math" xmlns:v="urn:schemas-microsoft-com:vml" xmlns:wp14="http://schemas.microsoft.com/office/word/2010/wordprocessingDrawing" xmlns:wp="http://schemas.openxmlformats.org/drawingml/2006/wordprocessingDrawing" xmlns:w10="urn:schemas-microsoft-com:office:word" xmlns:w="http://schemas.openxmlformats.org/wordprocessingml/2006/main" xmlns:w14="http://schemas.microsoft.com/office/word/2010/wordml" xmlns:wpg="http://schemas.microsoft.com/office/word/2010/wordprocessingGroup" xmlns:wpi="http://schemas.microsoft.com/office/word/2010/wordprocessingInk" xmlns:wne="http://schemas.microsoft.com/office/word/2006/wordml" xmlns:wps="http://schemas.microsoft.com/office/word/2010/wordprocessingShape" mc:Ignorable="w14 wp14">
+<w:ftr xmlns:ve="http://schemas.openxmlformats.org/markup-compatibility/2006" xmlns:o="urn:schemas-microsoft-com:office:office" xmlns:r="http://schemas.openxmlformats.org/officeDocument/2006/relationships" xmlns:m="http://schemas.openxmlformats.org/officeDocument/2006/math" xmlns:v="urn:schemas-microsoft-com:vml" xmlns:wp="http://schemas.openxmlformats.org/drawingml/2006/wordprocessingDrawing" xmlns:w10="urn:schemas-microsoft-com:office:word" xmlns:w="http://schemas.openxmlformats.org/wordprocessingml/2006/main" xmlns:wne="http://schemas.microsoft.com/office/word/2006/wordml">
   <w:p>
     <w:pPr>
       <w:pStyle w:val="Encabezado"/>
@@ -4778,7 +4763,7 @@
 </file>
 
 <file path=word/footer4.xml><?xml version="1.0" encoding="utf-8"?>
-<w:ftr xmlns:wpc="http://schemas.microsoft.com/office/word/2010/wordprocessingCanvas" xmlns:mc="http://schemas.openxmlformats.org/markup-compatibility/2006" xmlns:o="urn:schemas-microsoft-com:office:office" xmlns:r="http://schemas.openxmlformats.org/officeDocument/2006/relationships" xmlns:m="http://schemas.openxmlformats.org/officeDocument/2006/math" xmlns:v="urn:schemas-microsoft-com:vml" xmlns:wp14="http://schemas.microsoft.com/office/word/2010/wordprocessingDrawing" xmlns:wp="http://schemas.openxmlformats.org/drawingml/2006/wordprocessingDrawing" xmlns:w10="urn:schemas-microsoft-com:office:word" xmlns:w="http://schemas.openxmlformats.org/wordprocessingml/2006/main" xmlns:w14="http://schemas.microsoft.com/office/word/2010/wordml" xmlns:wpg="http://schemas.microsoft.com/office/word/2010/wordprocessingGroup" xmlns:wpi="http://schemas.microsoft.com/office/word/2010/wordprocessingInk" xmlns:wne="http://schemas.microsoft.com/office/word/2006/wordml" xmlns:wps="http://schemas.microsoft.com/office/word/2010/wordprocessingShape" mc:Ignorable="w14 wp14">
+<w:ftr xmlns:ve="http://schemas.openxmlformats.org/markup-compatibility/2006" xmlns:o="urn:schemas-microsoft-com:office:office" xmlns:r="http://schemas.openxmlformats.org/officeDocument/2006/relationships" xmlns:m="http://schemas.openxmlformats.org/officeDocument/2006/math" xmlns:v="urn:schemas-microsoft-com:vml" xmlns:wp="http://schemas.openxmlformats.org/drawingml/2006/wordprocessingDrawing" xmlns:w10="urn:schemas-microsoft-com:office:word" xmlns:w="http://schemas.openxmlformats.org/wordprocessingml/2006/main" xmlns:wne="http://schemas.microsoft.com/office/word/2006/wordml">
   <w:p>
     <w:pPr>
       <w:pStyle w:val="Piedepgina"/>
@@ -4791,7 +4776,7 @@
 </file>
 
 <file path=word/footnotes.xml><?xml version="1.0" encoding="utf-8"?>
-<w:footnotes xmlns:wpc="http://schemas.microsoft.com/office/word/2010/wordprocessingCanvas" xmlns:mc="http://schemas.openxmlformats.org/markup-compatibility/2006" xmlns:o="urn:schemas-microsoft-com:office:office" xmlns:r="http://schemas.openxmlformats.org/officeDocument/2006/relationships" xmlns:m="http://schemas.openxmlformats.org/officeDocument/2006/math" xmlns:v="urn:schemas-microsoft-com:vml" xmlns:wp14="http://schemas.microsoft.com/office/word/2010/wordprocessingDrawing" xmlns:wp="http://schemas.openxmlformats.org/drawingml/2006/wordprocessingDrawing" xmlns:w10="urn:schemas-microsoft-com:office:word" xmlns:w="http://schemas.openxmlformats.org/wordprocessingml/2006/main" xmlns:w14="http://schemas.microsoft.com/office/word/2010/wordml" xmlns:wpg="http://schemas.microsoft.com/office/word/2010/wordprocessingGroup" xmlns:wpi="http://schemas.microsoft.com/office/word/2010/wordprocessingInk" xmlns:wne="http://schemas.microsoft.com/office/word/2006/wordml" xmlns:wps="http://schemas.microsoft.com/office/word/2010/wordprocessingShape" mc:Ignorable="w14 wp14">
+<w:footnotes xmlns:ve="http://schemas.openxmlformats.org/markup-compatibility/2006" xmlns:o="urn:schemas-microsoft-com:office:office" xmlns:r="http://schemas.openxmlformats.org/officeDocument/2006/relationships" xmlns:m="http://schemas.openxmlformats.org/officeDocument/2006/math" xmlns:v="urn:schemas-microsoft-com:vml" xmlns:wp="http://schemas.openxmlformats.org/drawingml/2006/wordprocessingDrawing" xmlns:w10="urn:schemas-microsoft-com:office:word" xmlns:w="http://schemas.openxmlformats.org/wordprocessingml/2006/main" xmlns:wne="http://schemas.microsoft.com/office/word/2006/wordml">
   <w:footnote w:type="separator" w:id="-1">
     <w:p>
       <w:pPr>
@@ -4818,7 +4803,7 @@
 </file>
 
 <file path=word/header1.xml><?xml version="1.0" encoding="utf-8"?>
-<w:hdr xmlns:wpc="http://schemas.microsoft.com/office/word/2010/wordprocessingCanvas" xmlns:mc="http://schemas.openxmlformats.org/markup-compatibility/2006" xmlns:o="urn:schemas-microsoft-com:office:office" xmlns:r="http://schemas.openxmlformats.org/officeDocument/2006/relationships" xmlns:m="http://schemas.openxmlformats.org/officeDocument/2006/math" xmlns:v="urn:schemas-microsoft-com:vml" xmlns:wp14="http://schemas.microsoft.com/office/word/2010/wordprocessingDrawing" xmlns:wp="http://schemas.openxmlformats.org/drawingml/2006/wordprocessingDrawing" xmlns:w10="urn:schemas-microsoft-com:office:word" xmlns:w="http://schemas.openxmlformats.org/wordprocessingml/2006/main" xmlns:w14="http://schemas.microsoft.com/office/word/2010/wordml" xmlns:wpg="http://schemas.microsoft.com/office/word/2010/wordprocessingGroup" xmlns:wpi="http://schemas.microsoft.com/office/word/2010/wordprocessingInk" xmlns:wne="http://schemas.microsoft.com/office/word/2006/wordml" xmlns:wps="http://schemas.microsoft.com/office/word/2010/wordprocessingShape" mc:Ignorable="w14 wp14">
+<w:hdr xmlns:ve="http://schemas.openxmlformats.org/markup-compatibility/2006" xmlns:o="urn:schemas-microsoft-com:office:office" xmlns:r="http://schemas.openxmlformats.org/officeDocument/2006/relationships" xmlns:m="http://schemas.openxmlformats.org/officeDocument/2006/math" xmlns:v="urn:schemas-microsoft-com:vml" xmlns:wp="http://schemas.openxmlformats.org/drawingml/2006/wordprocessingDrawing" xmlns:w10="urn:schemas-microsoft-com:office:word" xmlns:w="http://schemas.openxmlformats.org/wordprocessingml/2006/main" xmlns:wne="http://schemas.microsoft.com/office/word/2006/wordml">
   <w:p>
     <w:pPr>
       <w:pStyle w:val="Encabezado"/>
@@ -4828,7 +4813,7 @@
 </file>
 
 <file path=word/header2.xml><?xml version="1.0" encoding="utf-8"?>
-<w:hdr xmlns:wpc="http://schemas.microsoft.com/office/word/2010/wordprocessingCanvas" xmlns:mc="http://schemas.openxmlformats.org/markup-compatibility/2006" xmlns:o="urn:schemas-microsoft-com:office:office" xmlns:r="http://schemas.openxmlformats.org/officeDocument/2006/relationships" xmlns:m="http://schemas.openxmlformats.org/officeDocument/2006/math" xmlns:v="urn:schemas-microsoft-com:vml" xmlns:wp14="http://schemas.microsoft.com/office/word/2010/wordprocessingDrawing" xmlns:wp="http://schemas.openxmlformats.org/drawingml/2006/wordprocessingDrawing" xmlns:w10="urn:schemas-microsoft-com:office:word" xmlns:w="http://schemas.openxmlformats.org/wordprocessingml/2006/main" xmlns:w14="http://schemas.microsoft.com/office/word/2010/wordml" xmlns:wpg="http://schemas.microsoft.com/office/word/2010/wordprocessingGroup" xmlns:wpi="http://schemas.microsoft.com/office/word/2010/wordprocessingInk" xmlns:wne="http://schemas.microsoft.com/office/word/2006/wordml" xmlns:wps="http://schemas.microsoft.com/office/word/2010/wordprocessingShape" mc:Ignorable="w14 wp14">
+<w:hdr xmlns:ve="http://schemas.openxmlformats.org/markup-compatibility/2006" xmlns:o="urn:schemas-microsoft-com:office:office" xmlns:r="http://schemas.openxmlformats.org/officeDocument/2006/relationships" xmlns:m="http://schemas.openxmlformats.org/officeDocument/2006/math" xmlns:v="urn:schemas-microsoft-com:vml" xmlns:wp="http://schemas.openxmlformats.org/drawingml/2006/wordprocessingDrawing" xmlns:w10="urn:schemas-microsoft-com:office:word" xmlns:w="http://schemas.openxmlformats.org/wordprocessingml/2006/main" xmlns:wne="http://schemas.microsoft.com/office/word/2006/wordml">
   <w:p>
     <w:pPr>
       <w:pStyle w:val="Encabezado"/>
@@ -4841,7 +4826,6 @@
         <w:szCs w:val="28"/>
       </w:rPr>
     </w:pPr>
-    <w:proofErr w:type="spellStart"/>
     <w:r>
       <w:rPr>
         <w:b/>
@@ -4849,17 +4833,7 @@
         <w:sz w:val="28"/>
         <w:szCs w:val="28"/>
       </w:rPr>
-      <w:t>CapicuaGen</w:t>
-    </w:r>
-    <w:proofErr w:type="spellEnd"/>
-    <w:r>
-      <w:rPr>
-        <w:b/>
-        <w:bCs/>
-        <w:sz w:val="28"/>
-        <w:szCs w:val="28"/>
-      </w:rPr>
-      <w:t>: Generador de código basado en característic</w:t>
+      <w:t>CapicuaGen: Generador de código basado en característic</w:t>
     </w:r>
     <w:r>
       <w:rPr>
@@ -4878,7 +4852,6 @@
       <w:dataBinding w:prefixMappings="xmlns:ns0='http://schemas.openxmlformats.org/package/2006/metadata/core-properties' xmlns:ns1='http://purl.org/dc/elements/1.1/'" w:xpath="/ns0:coreProperties[1]/ns1:subject[1]" w:storeItemID="{6C3C8BC8-F283-45AE-878A-BAB7291924A1}"/>
       <w:text/>
     </w:sdtPr>
-    <w:sdtEndPr/>
     <w:sdtContent>
       <w:p>
         <w:pPr>
@@ -4896,13 +4869,13 @@
 </file>
 
 <file path=word/header3.xml><?xml version="1.0" encoding="utf-8"?>
-<w:hdr xmlns:wpc="http://schemas.microsoft.com/office/word/2010/wordprocessingCanvas" xmlns:mc="http://schemas.openxmlformats.org/markup-compatibility/2006" xmlns:o="urn:schemas-microsoft-com:office:office" xmlns:r="http://schemas.openxmlformats.org/officeDocument/2006/relationships" xmlns:m="http://schemas.openxmlformats.org/officeDocument/2006/math" xmlns:v="urn:schemas-microsoft-com:vml" xmlns:wp14="http://schemas.microsoft.com/office/word/2010/wordprocessingDrawing" xmlns:wp="http://schemas.openxmlformats.org/drawingml/2006/wordprocessingDrawing" xmlns:w10="urn:schemas-microsoft-com:office:word" xmlns:w="http://schemas.openxmlformats.org/wordprocessingml/2006/main" xmlns:w14="http://schemas.microsoft.com/office/word/2010/wordml" xmlns:wpg="http://schemas.microsoft.com/office/word/2010/wordprocessingGroup" xmlns:wpi="http://schemas.microsoft.com/office/word/2010/wordprocessingInk" xmlns:wne="http://schemas.microsoft.com/office/word/2006/wordml" xmlns:wps="http://schemas.microsoft.com/office/word/2010/wordprocessingShape" mc:Ignorable="w14 wp14">
+<w:hdr xmlns:ve="http://schemas.openxmlformats.org/markup-compatibility/2006" xmlns:o="urn:schemas-microsoft-com:office:office" xmlns:r="http://schemas.openxmlformats.org/officeDocument/2006/relationships" xmlns:m="http://schemas.openxmlformats.org/officeDocument/2006/math" xmlns:v="urn:schemas-microsoft-com:vml" xmlns:wp="http://schemas.openxmlformats.org/drawingml/2006/wordprocessingDrawing" xmlns:w10="urn:schemas-microsoft-com:office:word" xmlns:w="http://schemas.openxmlformats.org/wordprocessingml/2006/main" xmlns:wne="http://schemas.microsoft.com/office/word/2006/wordml">
   <w:tbl>
     <w:tblPr>
       <w:tblStyle w:val="Tablaconcuadrcula"/>
       <w:tblW w:w="11057" w:type="dxa"/>
       <w:tblInd w:w="-1026" w:type="dxa"/>
-      <w:tblLook w:val="04A0" w:firstRow="1" w:lastRow="0" w:firstColumn="1" w:lastColumn="0" w:noHBand="0" w:noVBand="1"/>
+      <w:tblLook w:val="04A0"/>
     </w:tblPr>
     <w:tblGrid>
       <w:gridCol w:w="2977"/>
@@ -4948,7 +4921,7 @@
               <w:lang w:eastAsia="es-MX"/>
             </w:rPr>
             <w:drawing>
-              <wp:inline distT="0" distB="0" distL="0" distR="0" wp14:anchorId="0B5C6BE9" wp14:editId="73A470E7">
+              <wp:inline distT="0" distB="0" distL="0" distR="0">
                 <wp:extent cx="835269" cy="835269"/>
                 <wp:effectExtent l="0" t="0" r="0" b="0"/>
                 <wp:docPr id="2" name="Imagen 2" descr="C:\Users\jbautista\Google Drive\Capacitaciones Bansi\2017 Patrones de Software\Documentos\imagenes\capicua.png"/>
@@ -4968,7 +4941,7 @@
                         <a:blip r:embed="rId1">
                           <a:extLst>
                             <a:ext uri="{28A0092B-C50C-407E-A947-70E740481C1C}">
-                              <a14:useLocalDpi xmlns:a14="http://schemas.microsoft.com/office/drawing/2010/main" val="0"/>
+                              <a14:useLocalDpi xmlns:a14="http://schemas.microsoft.com/office/drawing/2010/main" xmlns:wps="http://schemas.microsoft.com/office/word/2010/wordprocessingShape" xmlns:wpi="http://schemas.microsoft.com/office/word/2010/wordprocessingInk" xmlns:wpg="http://schemas.microsoft.com/office/word/2010/wordprocessingGroup" xmlns:w14="http://schemas.microsoft.com/office/word/2010/wordml" xmlns:w="http://schemas.openxmlformats.org/wordprocessingml/2006/main" xmlns:w10="urn:schemas-microsoft-com:office:word" xmlns:wp14="http://schemas.microsoft.com/office/word/2010/wordprocessingDrawing" xmlns:v="urn:schemas-microsoft-com:vml" xmlns:o="urn:schemas-microsoft-com:office:office" xmlns:mc="http://schemas.openxmlformats.org/markup-compatibility/2006" xmlns:wpc="http://schemas.microsoft.com/office/word/2010/wordprocessingCanvas" xmlns="" val="0"/>
                             </a:ext>
                           </a:extLst>
                         </a:blip>
@@ -5064,7 +5037,7 @@
 </file>
 
 <file path=word/header4.xml><?xml version="1.0" encoding="utf-8"?>
-<w:hdr xmlns:wpc="http://schemas.microsoft.com/office/word/2010/wordprocessingCanvas" xmlns:mc="http://schemas.openxmlformats.org/markup-compatibility/2006" xmlns:o="urn:schemas-microsoft-com:office:office" xmlns:r="http://schemas.openxmlformats.org/officeDocument/2006/relationships" xmlns:m="http://schemas.openxmlformats.org/officeDocument/2006/math" xmlns:v="urn:schemas-microsoft-com:vml" xmlns:wp14="http://schemas.microsoft.com/office/word/2010/wordprocessingDrawing" xmlns:wp="http://schemas.openxmlformats.org/drawingml/2006/wordprocessingDrawing" xmlns:w10="urn:schemas-microsoft-com:office:word" xmlns:w="http://schemas.openxmlformats.org/wordprocessingml/2006/main" xmlns:w14="http://schemas.microsoft.com/office/word/2010/wordml" xmlns:wpg="http://schemas.microsoft.com/office/word/2010/wordprocessingGroup" xmlns:wpi="http://schemas.microsoft.com/office/word/2010/wordprocessingInk" xmlns:wne="http://schemas.microsoft.com/office/word/2006/wordml" xmlns:wps="http://schemas.microsoft.com/office/word/2010/wordprocessingShape" mc:Ignorable="w14 wp14">
+<w:hdr xmlns:ve="http://schemas.openxmlformats.org/markup-compatibility/2006" xmlns:o="urn:schemas-microsoft-com:office:office" xmlns:r="http://schemas.openxmlformats.org/officeDocument/2006/relationships" xmlns:m="http://schemas.openxmlformats.org/officeDocument/2006/math" xmlns:v="urn:schemas-microsoft-com:vml" xmlns:wp="http://schemas.openxmlformats.org/drawingml/2006/wordprocessingDrawing" xmlns:w10="urn:schemas-microsoft-com:office:word" xmlns:w="http://schemas.openxmlformats.org/wordprocessingml/2006/main" xmlns:wne="http://schemas.microsoft.com/office/word/2006/wordml">
   <w:p>
     <w:pPr>
       <w:pStyle w:val="Encabezado"/>
@@ -5084,7 +5057,7 @@
         <w:lang w:eastAsia="es-MX"/>
       </w:rPr>
       <w:drawing>
-        <wp:anchor distT="0" distB="0" distL="114300" distR="114300" simplePos="0" relativeHeight="251660288" behindDoc="0" locked="0" layoutInCell="1" allowOverlap="1" wp14:anchorId="7731CEE3" wp14:editId="4CDAC22A">
+        <wp:anchor distT="0" distB="0" distL="114300" distR="114300" simplePos="0" relativeHeight="251660288" behindDoc="0" locked="0" layoutInCell="1" allowOverlap="1">
           <wp:simplePos x="0" y="0"/>
           <wp:positionH relativeFrom="column">
             <wp:posOffset>-88851</wp:posOffset>
@@ -5112,7 +5085,7 @@
                   <a:blip r:embed="rId1" cstate="print">
                     <a:extLst>
                       <a:ext uri="{28A0092B-C50C-407E-A947-70E740481C1C}">
-                        <a14:useLocalDpi xmlns:a14="http://schemas.microsoft.com/office/drawing/2010/main" val="0"/>
+                        <a14:useLocalDpi xmlns:a14="http://schemas.microsoft.com/office/drawing/2010/main" xmlns:wps="http://schemas.microsoft.com/office/word/2010/wordprocessingShape" xmlns:wpi="http://schemas.microsoft.com/office/word/2010/wordprocessingInk" xmlns:wpg="http://schemas.microsoft.com/office/word/2010/wordprocessingGroup" xmlns:w14="http://schemas.microsoft.com/office/word/2010/wordml" xmlns:w="http://schemas.openxmlformats.org/wordprocessingml/2006/main" xmlns:w10="urn:schemas-microsoft-com:office:word" xmlns:wp14="http://schemas.microsoft.com/office/word/2010/wordprocessingDrawing" xmlns:v="urn:schemas-microsoft-com:vml" xmlns:o="urn:schemas-microsoft-com:office:office" xmlns:mc="http://schemas.openxmlformats.org/markup-compatibility/2006" xmlns:wpc="http://schemas.microsoft.com/office/word/2010/wordprocessingCanvas" xmlns="" val="0"/>
                       </a:ext>
                     </a:extLst>
                   </a:blip>
@@ -5133,9 +5106,6 @@
               </pic:pic>
             </a:graphicData>
           </a:graphic>
-          <wp14:sizeRelV relativeFrom="margin">
-            <wp14:pctHeight>0</wp14:pctHeight>
-          </wp14:sizeRelV>
         </wp:anchor>
       </w:drawing>
     </w:r>
@@ -5152,7 +5122,6 @@
         <w:dataBinding w:prefixMappings="xmlns:ns0='http://schemas.openxmlformats.org/package/2006/metadata/core-properties' xmlns:ns1='http://purl.org/dc/elements/1.1/'" w:xpath="/ns0:coreProperties[1]/ns1:title[1]" w:storeItemID="{6C3C8BC8-F283-45AE-878A-BAB7291924A1}"/>
         <w:text/>
       </w:sdtPr>
-      <w:sdtEndPr/>
       <w:sdtContent>
         <w:r>
           <w:rPr>
@@ -5187,7 +5156,6 @@
         <w:dataBinding w:prefixMappings="xmlns:ns0='http://schemas.openxmlformats.org/package/2006/metadata/core-properties' xmlns:ns1='http://purl.org/dc/elements/1.1/'" w:xpath="/ns0:coreProperties[1]/ns1:subject[1]" w:storeItemID="{6C3C8BC8-F283-45AE-878A-BAB7291924A1}"/>
         <w:text/>
       </w:sdtPr>
-      <w:sdtEndPr/>
       <w:sdtContent>
         <w:r>
           <w:rPr>
@@ -5203,7 +5171,7 @@
 </file>
 
 <file path=word/header5.xml><?xml version="1.0" encoding="utf-8"?>
-<w:hdr xmlns:wpc="http://schemas.microsoft.com/office/word/2010/wordprocessingCanvas" xmlns:mc="http://schemas.openxmlformats.org/markup-compatibility/2006" xmlns:o="urn:schemas-microsoft-com:office:office" xmlns:r="http://schemas.openxmlformats.org/officeDocument/2006/relationships" xmlns:m="http://schemas.openxmlformats.org/officeDocument/2006/math" xmlns:v="urn:schemas-microsoft-com:vml" xmlns:wp14="http://schemas.microsoft.com/office/word/2010/wordprocessingDrawing" xmlns:wp="http://schemas.openxmlformats.org/drawingml/2006/wordprocessingDrawing" xmlns:w10="urn:schemas-microsoft-com:office:word" xmlns:w="http://schemas.openxmlformats.org/wordprocessingml/2006/main" xmlns:w14="http://schemas.microsoft.com/office/word/2010/wordml" xmlns:wpg="http://schemas.microsoft.com/office/word/2010/wordprocessingGroup" xmlns:wpi="http://schemas.microsoft.com/office/word/2010/wordprocessingInk" xmlns:wne="http://schemas.microsoft.com/office/word/2006/wordml" xmlns:wps="http://schemas.microsoft.com/office/word/2010/wordprocessingShape" mc:Ignorable="w14 wp14">
+<w:hdr xmlns:ve="http://schemas.openxmlformats.org/markup-compatibility/2006" xmlns:o="urn:schemas-microsoft-com:office:office" xmlns:r="http://schemas.openxmlformats.org/officeDocument/2006/relationships" xmlns:m="http://schemas.openxmlformats.org/officeDocument/2006/math" xmlns:v="urn:schemas-microsoft-com:vml" xmlns:wp="http://schemas.openxmlformats.org/drawingml/2006/wordprocessingDrawing" xmlns:w10="urn:schemas-microsoft-com:office:word" xmlns:w="http://schemas.openxmlformats.org/wordprocessingml/2006/main" xmlns:wne="http://schemas.microsoft.com/office/word/2006/wordml">
   <w:p>
     <w:pPr>
       <w:pStyle w:val="Encabezado"/>
@@ -5216,7 +5184,7 @@
 </file>
 
 <file path=word/numbering.xml><?xml version="1.0" encoding="utf-8"?>
-<w:numbering xmlns:wpc="http://schemas.microsoft.com/office/word/2010/wordprocessingCanvas" xmlns:mc="http://schemas.openxmlformats.org/markup-compatibility/2006" xmlns:o="urn:schemas-microsoft-com:office:office" xmlns:r="http://schemas.openxmlformats.org/officeDocument/2006/relationships" xmlns:m="http://schemas.openxmlformats.org/officeDocument/2006/math" xmlns:v="urn:schemas-microsoft-com:vml" xmlns:wp14="http://schemas.microsoft.com/office/word/2010/wordprocessingDrawing" xmlns:wp="http://schemas.openxmlformats.org/drawingml/2006/wordprocessingDrawing" xmlns:w10="urn:schemas-microsoft-com:office:word" xmlns:w="http://schemas.openxmlformats.org/wordprocessingml/2006/main" xmlns:w14="http://schemas.microsoft.com/office/word/2010/wordml" xmlns:wpg="http://schemas.microsoft.com/office/word/2010/wordprocessingGroup" xmlns:wpi="http://schemas.microsoft.com/office/word/2010/wordprocessingInk" xmlns:wne="http://schemas.microsoft.com/office/word/2006/wordml" xmlns:wps="http://schemas.microsoft.com/office/word/2010/wordprocessingShape" mc:Ignorable="w14 wp14">
+<w:numbering xmlns:ve="http://schemas.openxmlformats.org/markup-compatibility/2006" xmlns:o="urn:schemas-microsoft-com:office:office" xmlns:r="http://schemas.openxmlformats.org/officeDocument/2006/relationships" xmlns:m="http://schemas.openxmlformats.org/officeDocument/2006/math" xmlns:v="urn:schemas-microsoft-com:vml" xmlns:wp="http://schemas.openxmlformats.org/drawingml/2006/wordprocessingDrawing" xmlns:w10="urn:schemas-microsoft-com:office:word" xmlns:w="http://schemas.openxmlformats.org/wordprocessingml/2006/main" xmlns:wne="http://schemas.microsoft.com/office/word/2006/wordml">
   <w:abstractNum w:abstractNumId="0">
     <w:nsid w:val="FFFFFF89"/>
     <w:multiLevelType w:val="singleLevel"/>
@@ -6037,7 +6005,7 @@
 </file>
 
 <file path=word/styles.xml><?xml version="1.0" encoding="utf-8"?>
-<w:styles xmlns:mc="http://schemas.openxmlformats.org/markup-compatibility/2006" xmlns:r="http://schemas.openxmlformats.org/officeDocument/2006/relationships" xmlns:w="http://schemas.openxmlformats.org/wordprocessingml/2006/main" xmlns:w14="http://schemas.microsoft.com/office/word/2010/wordml" mc:Ignorable="w14">
+<w:styles xmlns:r="http://schemas.openxmlformats.org/officeDocument/2006/relationships" xmlns:w="http://schemas.openxmlformats.org/wordprocessingml/2006/main">
   <w:docDefaults>
     <w:rPrDefault>
       <w:rPr>
@@ -6459,6 +6427,7 @@
     <w:uiPriority w:val="99"/>
     <w:semiHidden/>
     <w:unhideWhenUsed/>
+    <w:qFormat/>
     <w:tblPr>
       <w:tblInd w:w="0" w:type="dxa"/>
       <w:tblCellMar>
@@ -6739,6 +6708,7 @@
       <w:spacing w:after="0" w:line="240" w:lineRule="auto"/>
     </w:pPr>
     <w:tblPr>
+      <w:tblInd w:w="0" w:type="dxa"/>
       <w:tblBorders>
         <w:top w:val="single" w:sz="4" w:space="0" w:color="auto"/>
         <w:left w:val="single" w:sz="4" w:space="0" w:color="auto"/>
@@ -6747,6 +6717,12 @@
         <w:insideH w:val="single" w:sz="4" w:space="0" w:color="auto"/>
         <w:insideV w:val="single" w:sz="4" w:space="0" w:color="auto"/>
       </w:tblBorders>
+      <w:tblCellMar>
+        <w:top w:w="0" w:type="dxa"/>
+        <w:left w:w="108" w:type="dxa"/>
+        <w:bottom w:w="0" w:type="dxa"/>
+        <w:right w:w="108" w:type="dxa"/>
+      </w:tblCellMar>
     </w:tblPr>
   </w:style>
   <w:style w:type="paragraph" w:customStyle="1" w:styleId="Codigo">
@@ -7549,12 +7525,19 @@
     <w:tblPr>
       <w:tblStyleRowBandSize w:val="1"/>
       <w:tblStyleColBandSize w:val="1"/>
+      <w:tblInd w:w="0" w:type="dxa"/>
       <w:tblBorders>
         <w:top w:val="single" w:sz="8" w:space="0" w:color="4F81BD" w:themeColor="accent1"/>
         <w:left w:val="single" w:sz="8" w:space="0" w:color="4F81BD" w:themeColor="accent1"/>
         <w:bottom w:val="single" w:sz="8" w:space="0" w:color="4F81BD" w:themeColor="accent1"/>
         <w:right w:val="single" w:sz="8" w:space="0" w:color="4F81BD" w:themeColor="accent1"/>
       </w:tblBorders>
+      <w:tblCellMar>
+        <w:top w:w="0" w:type="dxa"/>
+        <w:left w:w="108" w:type="dxa"/>
+        <w:bottom w:w="0" w:type="dxa"/>
+        <w:right w:w="108" w:type="dxa"/>
+      </w:tblCellMar>
     </w:tblPr>
     <w:tblStylePr w:type="firstRow">
       <w:pPr>
@@ -12331,7 +12314,7 @@
 </file>
 
 <file path=customXml/itemProps2.xml><?xml version="1.0" encoding="utf-8"?>
-<ds:datastoreItem xmlns:ds="http://schemas.openxmlformats.org/officeDocument/2006/customXml" ds:itemID="{D84E0B7A-B59D-47FE-ADB6-81597FC08D87}">
+<ds:datastoreItem xmlns:ds="http://schemas.openxmlformats.org/officeDocument/2006/customXml" ds:itemID="{63314C73-B495-4F58-AE36-377AC7425A48}">
   <ds:schemaRefs>
     <ds:schemaRef ds:uri="http://schemas.openxmlformats.org/officeDocument/2006/bibliography"/>
   </ds:schemaRefs>
@@ -12339,7 +12322,7 @@
 </file>
 
 <file path=customXml/itemProps3.xml><?xml version="1.0" encoding="utf-8"?>
-<ds:datastoreItem xmlns:ds="http://schemas.openxmlformats.org/officeDocument/2006/customXml" ds:itemID="{F05925B1-C6B1-4CF7-8CB4-BEA1DDFE9815}">
+<ds:datastoreItem xmlns:ds="http://schemas.openxmlformats.org/officeDocument/2006/customXml" ds:itemID="{0FB6E05B-3F5F-40E3-AC02-F445A901D9FB}">
   <ds:schemaRefs>
     <ds:schemaRef ds:uri="http://schemas.openxmlformats.org/officeDocument/2006/bibliography"/>
   </ds:schemaRefs>
@@ -12347,7 +12330,7 @@
 </file>
 
 <file path=customXml/itemProps4.xml><?xml version="1.0" encoding="utf-8"?>
-<ds:datastoreItem xmlns:ds="http://schemas.openxmlformats.org/officeDocument/2006/customXml" ds:itemID="{63314C73-B495-4F58-AE36-377AC7425A48}">
+<ds:datastoreItem xmlns:ds="http://schemas.openxmlformats.org/officeDocument/2006/customXml" ds:itemID="{09129550-706B-47C2-B78D-C261306F1218}">
   <ds:schemaRefs>
     <ds:schemaRef ds:uri="http://schemas.openxmlformats.org/officeDocument/2006/bibliography"/>
   </ds:schemaRefs>
@@ -12355,7 +12338,7 @@
 </file>
 
 <file path=customXml/itemProps5.xml><?xml version="1.0" encoding="utf-8"?>
-<ds:datastoreItem xmlns:ds="http://schemas.openxmlformats.org/officeDocument/2006/customXml" ds:itemID="{578CEBAC-D689-4470-9FF5-7C8A2E631635}">
+<ds:datastoreItem xmlns:ds="http://schemas.openxmlformats.org/officeDocument/2006/customXml" ds:itemID="{E1797379-3814-42B2-8A6F-7C3B51923AB1}">
   <ds:schemaRefs>
     <ds:schemaRef ds:uri="http://schemas.openxmlformats.org/officeDocument/2006/bibliography"/>
   </ds:schemaRefs>

</xml_diff>